<commit_message>
documentation created, setup File created, last bugs fixed
</commit_message>
<xml_diff>
--- a/doc/Sbb_App_doku.docx
+++ b/doc/Sbb_App_doku.docx
@@ -10,12 +10,8 @@
           <w:docPartUnique/>
         </w:docPartObj>
       </w:sdtPr>
-      <w:sdtEndPr/>
       <w:sdtContent>
         <w:p>
-          <w:pPr>
-            <w:pStyle w:val="berschrift2"/>
-          </w:pPr>
           <w:r>
             <w:rPr>
               <w:noProof/>
@@ -188,7 +184,6 @@
                                       <w:calendar w:val="gregorian"/>
                                     </w:date>
                                   </w:sdtPr>
-                                  <w:sdtEndPr/>
                                   <w:sdtContent>
                                     <w:p>
                                       <w:pPr>
@@ -273,7 +268,6 @@
                                     <w:dataBinding w:prefixMappings="xmlns:ns0='http://schemas.openxmlformats.org/package/2006/metadata/core-properties' xmlns:ns1='http://purl.org/dc/elements/1.1/'" w:xpath="/ns0:coreProperties[1]/ns1:creator[1]" w:storeItemID="{6C3C8BC8-F283-45AE-878A-BAB7291924A1}"/>
                                     <w:text/>
                                   </w:sdtPr>
-                                  <w:sdtEndPr/>
                                   <w:sdtContent>
                                     <w:p>
                                       <w:pPr>
@@ -303,7 +297,6 @@
                                     <w:dataBinding w:prefixMappings="xmlns:ns0='http://schemas.openxmlformats.org/officeDocument/2006/extended-properties'" w:xpath="/ns0:Properties[1]/ns0:Company[1]" w:storeItemID="{6668398D-A668-4E3E-A5EB-62B293D839F1}"/>
                                     <w:text/>
                                   </w:sdtPr>
-                                  <w:sdtEndPr/>
                                   <w:sdtContent>
                                     <w:p>
                                       <w:pPr>
@@ -339,7 +332,6 @@
                                       <w:calendar w:val="gregorian"/>
                                     </w:date>
                                   </w:sdtPr>
-                                  <w:sdtEndPr/>
                                   <w:sdtContent>
                                     <w:p>
                                       <w:pPr>
@@ -407,7 +399,6 @@
                                 <w:calendar w:val="gregorian"/>
                               </w:date>
                             </w:sdtPr>
-                            <w:sdtEndPr/>
                             <w:sdtContent>
                               <w:p>
                                 <w:pPr>
@@ -447,7 +438,6 @@
                               <w:dataBinding w:prefixMappings="xmlns:ns0='http://schemas.openxmlformats.org/package/2006/metadata/core-properties' xmlns:ns1='http://purl.org/dc/elements/1.1/'" w:xpath="/ns0:coreProperties[1]/ns1:creator[1]" w:storeItemID="{6C3C8BC8-F283-45AE-878A-BAB7291924A1}"/>
                               <w:text/>
                             </w:sdtPr>
-                            <w:sdtEndPr/>
                             <w:sdtContent>
                               <w:p>
                                 <w:pPr>
@@ -477,7 +467,6 @@
                               <w:dataBinding w:prefixMappings="xmlns:ns0='http://schemas.openxmlformats.org/officeDocument/2006/extended-properties'" w:xpath="/ns0:Properties[1]/ns0:Company[1]" w:storeItemID="{6668398D-A668-4E3E-A5EB-62B293D839F1}"/>
                               <w:text/>
                             </w:sdtPr>
-                            <w:sdtEndPr/>
                             <w:sdtContent>
                               <w:p>
                                 <w:pPr>
@@ -513,7 +502,6 @@
                                 <w:calendar w:val="gregorian"/>
                               </w:date>
                             </w:sdtPr>
-                            <w:sdtEndPr/>
                             <w:sdtContent>
                               <w:p>
                                 <w:pPr>
@@ -613,7 +601,6 @@
                                   <w:dataBinding w:prefixMappings="xmlns:ns0='http://schemas.openxmlformats.org/package/2006/metadata/core-properties' xmlns:ns1='http://purl.org/dc/elements/1.1/'" w:xpath="/ns0:coreProperties[1]/ns1:title[1]" w:storeItemID="{6C3C8BC8-F283-45AE-878A-BAB7291924A1}"/>
                                   <w:text/>
                                 </w:sdtPr>
-                                <w:sdtEndPr/>
                                 <w:sdtContent>
                                   <w:p>
                                     <w:pPr>
@@ -670,7 +657,6 @@
                             <w:dataBinding w:prefixMappings="xmlns:ns0='http://schemas.openxmlformats.org/package/2006/metadata/core-properties' xmlns:ns1='http://purl.org/dc/elements/1.1/'" w:xpath="/ns0:coreProperties[1]/ns1:title[1]" w:storeItemID="{6C3C8BC8-F283-45AE-878A-BAB7291924A1}"/>
                             <w:text/>
                           </w:sdtPr>
-                          <w:sdtEndPr/>
                           <w:sdtContent>
                             <w:p>
                               <w:pPr>
@@ -703,29 +689,1177 @@
           </w:r>
         </w:p>
         <w:p/>
+        <w:p/>
+        <w:p/>
         <w:p>
           <w:r>
             <w:br w:type="page"/>
           </w:r>
         </w:p>
+        <w:sdt>
+          <w:sdtPr>
+            <w:rPr>
+              <w:lang w:val="de-DE"/>
+            </w:rPr>
+            <w:id w:val="-1419786128"/>
+            <w:docPartObj>
+              <w:docPartGallery w:val="Table of Contents"/>
+              <w:docPartUnique/>
+            </w:docPartObj>
+          </w:sdtPr>
+          <w:sdtEndPr>
+            <w:rPr>
+              <w:rFonts w:ascii="Calibri" w:eastAsiaTheme="minorHAnsi" w:hAnsi="Calibri" w:cstheme="minorBidi"/>
+              <w:b/>
+              <w:bCs/>
+              <w:color w:val="auto"/>
+              <w:sz w:val="22"/>
+              <w:szCs w:val="22"/>
+              <w:lang w:eastAsia="en-US"/>
+            </w:rPr>
+          </w:sdtEndPr>
+          <w:sdtContent>
+            <w:p>
+              <w:pPr>
+                <w:pStyle w:val="Inhaltsverzeichnisberschrift"/>
+              </w:pPr>
+              <w:r>
+                <w:rPr>
+                  <w:lang w:val="de-DE"/>
+                </w:rPr>
+                <w:t>Inhalt</w:t>
+              </w:r>
+            </w:p>
+            <w:p>
+              <w:pPr>
+                <w:pStyle w:val="Verzeichnis2"/>
+                <w:tabs>
+                  <w:tab w:val="right" w:leader="dot" w:pos="9062"/>
+                </w:tabs>
+                <w:rPr>
+                  <w:rFonts w:asciiTheme="minorHAnsi" w:eastAsiaTheme="minorEastAsia" w:hAnsiTheme="minorHAnsi"/>
+                  <w:noProof/>
+                  <w:lang w:eastAsia="de-CH"/>
+                </w:rPr>
+              </w:pPr>
+              <w:r>
+                <w:fldChar w:fldCharType="begin"/>
+              </w:r>
+              <w:r>
+                <w:instrText xml:space="preserve"> TOC \o "1-3" \h \z \u </w:instrText>
+              </w:r>
+              <w:r>
+                <w:fldChar w:fldCharType="separate"/>
+              </w:r>
+              <w:hyperlink w:anchor="_Toc34916341" w:history="1">
+                <w:r>
+                  <w:rPr>
+                    <w:rStyle w:val="Hyperlink"/>
+                    <w:noProof/>
+                  </w:rPr>
+                  <w:t>Anforderungen</w:t>
+                </w:r>
+                <w:r>
+                  <w:rPr>
+                    <w:noProof/>
+                    <w:webHidden/>
+                  </w:rPr>
+                  <w:tab/>
+                </w:r>
+                <w:r>
+                  <w:rPr>
+                    <w:noProof/>
+                    <w:webHidden/>
+                  </w:rPr>
+                  <w:fldChar w:fldCharType="begin"/>
+                </w:r>
+                <w:r>
+                  <w:rPr>
+                    <w:noProof/>
+                    <w:webHidden/>
+                  </w:rPr>
+                  <w:instrText xml:space="preserve"> PAGEREF _Toc34916341 \h </w:instrText>
+                </w:r>
+                <w:r>
+                  <w:rPr>
+                    <w:noProof/>
+                    <w:webHidden/>
+                  </w:rPr>
+                </w:r>
+                <w:r>
+                  <w:rPr>
+                    <w:noProof/>
+                    <w:webHidden/>
+                  </w:rPr>
+                  <w:fldChar w:fldCharType="separate"/>
+                </w:r>
+                <w:r>
+                  <w:rPr>
+                    <w:noProof/>
+                    <w:webHidden/>
+                  </w:rPr>
+                  <w:t>2</w:t>
+                </w:r>
+                <w:r>
+                  <w:rPr>
+                    <w:noProof/>
+                    <w:webHidden/>
+                  </w:rPr>
+                  <w:fldChar w:fldCharType="end"/>
+                </w:r>
+              </w:hyperlink>
+            </w:p>
+            <w:p>
+              <w:pPr>
+                <w:pStyle w:val="Verzeichnis2"/>
+                <w:tabs>
+                  <w:tab w:val="right" w:leader="dot" w:pos="9062"/>
+                </w:tabs>
+                <w:rPr>
+                  <w:rFonts w:asciiTheme="minorHAnsi" w:eastAsiaTheme="minorEastAsia" w:hAnsiTheme="minorHAnsi"/>
+                  <w:noProof/>
+                  <w:lang w:eastAsia="de-CH"/>
+                </w:rPr>
+              </w:pPr>
+              <w:hyperlink w:anchor="_Toc34916342" w:history="1">
+                <w:r>
+                  <w:rPr>
+                    <w:rStyle w:val="Hyperlink"/>
+                    <w:noProof/>
+                    <w:lang w:val="fr-CH"/>
+                  </w:rPr>
+                  <w:t>GUI-Entwurf</w:t>
+                </w:r>
+                <w:r>
+                  <w:rPr>
+                    <w:noProof/>
+                    <w:webHidden/>
+                  </w:rPr>
+                  <w:tab/>
+                </w:r>
+                <w:r>
+                  <w:rPr>
+                    <w:noProof/>
+                    <w:webHidden/>
+                  </w:rPr>
+                  <w:fldChar w:fldCharType="begin"/>
+                </w:r>
+                <w:r>
+                  <w:rPr>
+                    <w:noProof/>
+                    <w:webHidden/>
+                  </w:rPr>
+                  <w:instrText xml:space="preserve"> PAGEREF _Toc34916342 \h </w:instrText>
+                </w:r>
+                <w:r>
+                  <w:rPr>
+                    <w:noProof/>
+                    <w:webHidden/>
+                  </w:rPr>
+                </w:r>
+                <w:r>
+                  <w:rPr>
+                    <w:noProof/>
+                    <w:webHidden/>
+                  </w:rPr>
+                  <w:fldChar w:fldCharType="separate"/>
+                </w:r>
+                <w:r>
+                  <w:rPr>
+                    <w:noProof/>
+                    <w:webHidden/>
+                  </w:rPr>
+                  <w:t>2</w:t>
+                </w:r>
+                <w:r>
+                  <w:rPr>
+                    <w:noProof/>
+                    <w:webHidden/>
+                  </w:rPr>
+                  <w:fldChar w:fldCharType="end"/>
+                </w:r>
+              </w:hyperlink>
+            </w:p>
+            <w:p>
+              <w:pPr>
+                <w:pStyle w:val="Verzeichnis2"/>
+                <w:tabs>
+                  <w:tab w:val="right" w:leader="dot" w:pos="9062"/>
+                </w:tabs>
+                <w:rPr>
+                  <w:rFonts w:asciiTheme="minorHAnsi" w:eastAsiaTheme="minorEastAsia" w:hAnsiTheme="minorHAnsi"/>
+                  <w:noProof/>
+                  <w:lang w:eastAsia="de-CH"/>
+                </w:rPr>
+              </w:pPr>
+              <w:hyperlink w:anchor="_Toc34916343" w:history="1">
+                <w:r>
+                  <w:rPr>
+                    <w:rStyle w:val="Hyperlink"/>
+                    <w:noProof/>
+                    <w:lang w:val="fr-CH"/>
+                  </w:rPr>
+                  <w:t>Use Case Diagramm</w:t>
+                </w:r>
+                <w:r>
+                  <w:rPr>
+                    <w:noProof/>
+                    <w:webHidden/>
+                  </w:rPr>
+                  <w:tab/>
+                </w:r>
+                <w:r>
+                  <w:rPr>
+                    <w:noProof/>
+                    <w:webHidden/>
+                  </w:rPr>
+                  <w:fldChar w:fldCharType="begin"/>
+                </w:r>
+                <w:r>
+                  <w:rPr>
+                    <w:noProof/>
+                    <w:webHidden/>
+                  </w:rPr>
+                  <w:instrText xml:space="preserve"> PAGEREF _Toc34916343 \h </w:instrText>
+                </w:r>
+                <w:r>
+                  <w:rPr>
+                    <w:noProof/>
+                    <w:webHidden/>
+                  </w:rPr>
+                </w:r>
+                <w:r>
+                  <w:rPr>
+                    <w:noProof/>
+                    <w:webHidden/>
+                  </w:rPr>
+                  <w:fldChar w:fldCharType="separate"/>
+                </w:r>
+                <w:r>
+                  <w:rPr>
+                    <w:noProof/>
+                    <w:webHidden/>
+                  </w:rPr>
+                  <w:t>4</w:t>
+                </w:r>
+                <w:r>
+                  <w:rPr>
+                    <w:noProof/>
+                    <w:webHidden/>
+                  </w:rPr>
+                  <w:fldChar w:fldCharType="end"/>
+                </w:r>
+              </w:hyperlink>
+            </w:p>
+            <w:p>
+              <w:pPr>
+                <w:pStyle w:val="Verzeichnis2"/>
+                <w:tabs>
+                  <w:tab w:val="right" w:leader="dot" w:pos="9062"/>
+                </w:tabs>
+                <w:rPr>
+                  <w:rFonts w:asciiTheme="minorHAnsi" w:eastAsiaTheme="minorEastAsia" w:hAnsiTheme="minorHAnsi"/>
+                  <w:noProof/>
+                  <w:lang w:eastAsia="de-CH"/>
+                </w:rPr>
+              </w:pPr>
+              <w:hyperlink w:anchor="_Toc34916344" w:history="1">
+                <w:r>
+                  <w:rPr>
+                    <w:rStyle w:val="Hyperlink"/>
+                    <w:noProof/>
+                  </w:rPr>
+                  <w:t>Use Case Beschreibung</w:t>
+                </w:r>
+                <w:r>
+                  <w:rPr>
+                    <w:noProof/>
+                    <w:webHidden/>
+                  </w:rPr>
+                  <w:tab/>
+                </w:r>
+                <w:r>
+                  <w:rPr>
+                    <w:noProof/>
+                    <w:webHidden/>
+                  </w:rPr>
+                  <w:fldChar w:fldCharType="begin"/>
+                </w:r>
+                <w:r>
+                  <w:rPr>
+                    <w:noProof/>
+                    <w:webHidden/>
+                  </w:rPr>
+                  <w:instrText xml:space="preserve"> PAGEREF _Toc34916344 \h </w:instrText>
+                </w:r>
+                <w:r>
+                  <w:rPr>
+                    <w:noProof/>
+                    <w:webHidden/>
+                  </w:rPr>
+                </w:r>
+                <w:r>
+                  <w:rPr>
+                    <w:noProof/>
+                    <w:webHidden/>
+                  </w:rPr>
+                  <w:fldChar w:fldCharType="separate"/>
+                </w:r>
+                <w:r>
+                  <w:rPr>
+                    <w:noProof/>
+                    <w:webHidden/>
+                  </w:rPr>
+                  <w:t>4</w:t>
+                </w:r>
+                <w:r>
+                  <w:rPr>
+                    <w:noProof/>
+                    <w:webHidden/>
+                  </w:rPr>
+                  <w:fldChar w:fldCharType="end"/>
+                </w:r>
+              </w:hyperlink>
+            </w:p>
+            <w:p>
+              <w:pPr>
+                <w:pStyle w:val="Verzeichnis2"/>
+                <w:tabs>
+                  <w:tab w:val="right" w:leader="dot" w:pos="9062"/>
+                </w:tabs>
+                <w:rPr>
+                  <w:rFonts w:asciiTheme="minorHAnsi" w:eastAsiaTheme="minorEastAsia" w:hAnsiTheme="minorHAnsi"/>
+                  <w:noProof/>
+                  <w:lang w:eastAsia="de-CH"/>
+                </w:rPr>
+              </w:pPr>
+              <w:hyperlink w:anchor="_Toc34916345" w:history="1">
+                <w:r>
+                  <w:rPr>
+                    <w:rStyle w:val="Hyperlink"/>
+                    <w:noProof/>
+                  </w:rPr>
+                  <w:t>Testfälle</w:t>
+                </w:r>
+                <w:r>
+                  <w:rPr>
+                    <w:noProof/>
+                    <w:webHidden/>
+                  </w:rPr>
+                  <w:tab/>
+                </w:r>
+                <w:r>
+                  <w:rPr>
+                    <w:noProof/>
+                    <w:webHidden/>
+                  </w:rPr>
+                  <w:fldChar w:fldCharType="begin"/>
+                </w:r>
+                <w:r>
+                  <w:rPr>
+                    <w:noProof/>
+                    <w:webHidden/>
+                  </w:rPr>
+                  <w:instrText xml:space="preserve"> PAGEREF _Toc34916345 \h </w:instrText>
+                </w:r>
+                <w:r>
+                  <w:rPr>
+                    <w:noProof/>
+                    <w:webHidden/>
+                  </w:rPr>
+                </w:r>
+                <w:r>
+                  <w:rPr>
+                    <w:noProof/>
+                    <w:webHidden/>
+                  </w:rPr>
+                  <w:fldChar w:fldCharType="separate"/>
+                </w:r>
+                <w:r>
+                  <w:rPr>
+                    <w:noProof/>
+                    <w:webHidden/>
+                  </w:rPr>
+                  <w:t>8</w:t>
+                </w:r>
+                <w:r>
+                  <w:rPr>
+                    <w:noProof/>
+                    <w:webHidden/>
+                  </w:rPr>
+                  <w:fldChar w:fldCharType="end"/>
+                </w:r>
+              </w:hyperlink>
+            </w:p>
+            <w:p>
+              <w:pPr>
+                <w:pStyle w:val="Verzeichnis2"/>
+                <w:tabs>
+                  <w:tab w:val="right" w:leader="dot" w:pos="9062"/>
+                </w:tabs>
+                <w:rPr>
+                  <w:rFonts w:asciiTheme="minorHAnsi" w:eastAsiaTheme="minorEastAsia" w:hAnsiTheme="minorHAnsi"/>
+                  <w:noProof/>
+                  <w:lang w:eastAsia="de-CH"/>
+                </w:rPr>
+              </w:pPr>
+              <w:hyperlink w:anchor="_Toc34916346" w:history="1">
+                <w:r>
+                  <w:rPr>
+                    <w:rStyle w:val="Hyperlink"/>
+                    <w:noProof/>
+                  </w:rPr>
+                  <w:t>Programm Richtlinien</w:t>
+                </w:r>
+                <w:r>
+                  <w:rPr>
+                    <w:noProof/>
+                    <w:webHidden/>
+                  </w:rPr>
+                  <w:tab/>
+                </w:r>
+                <w:r>
+                  <w:rPr>
+                    <w:noProof/>
+                    <w:webHidden/>
+                  </w:rPr>
+                  <w:fldChar w:fldCharType="begin"/>
+                </w:r>
+                <w:r>
+                  <w:rPr>
+                    <w:noProof/>
+                    <w:webHidden/>
+                  </w:rPr>
+                  <w:instrText xml:space="preserve"> PAGEREF _Toc34916346 \h </w:instrText>
+                </w:r>
+                <w:r>
+                  <w:rPr>
+                    <w:noProof/>
+                    <w:webHidden/>
+                  </w:rPr>
+                </w:r>
+                <w:r>
+                  <w:rPr>
+                    <w:noProof/>
+                    <w:webHidden/>
+                  </w:rPr>
+                  <w:fldChar w:fldCharType="separate"/>
+                </w:r>
+                <w:r>
+                  <w:rPr>
+                    <w:noProof/>
+                    <w:webHidden/>
+                  </w:rPr>
+                  <w:t>10</w:t>
+                </w:r>
+                <w:r>
+                  <w:rPr>
+                    <w:noProof/>
+                    <w:webHidden/>
+                  </w:rPr>
+                  <w:fldChar w:fldCharType="end"/>
+                </w:r>
+              </w:hyperlink>
+            </w:p>
+            <w:p>
+              <w:r>
+                <w:rPr>
+                  <w:b/>
+                  <w:bCs/>
+                  <w:lang w:val="de-DE"/>
+                </w:rPr>
+                <w:fldChar w:fldCharType="end"/>
+              </w:r>
+            </w:p>
+          </w:sdtContent>
+        </w:sdt>
+        <w:p>
+          <w:r>
+            <w:br w:type="page"/>
+          </w:r>
+        </w:p>
+        <w:tbl>
+          <w:tblPr>
+            <w:tblStyle w:val="Tabellenraster"/>
+            <w:tblpPr w:leftFromText="141" w:rightFromText="141" w:horzAnchor="margin" w:tblpY="1014"/>
+            <w:tblW w:w="10060" w:type="dxa"/>
+            <w:tblLayout w:type="fixed"/>
+            <w:tblLook w:val="04A0" w:firstRow="1" w:lastRow="0" w:firstColumn="1" w:lastColumn="0" w:noHBand="0" w:noVBand="1"/>
+          </w:tblPr>
+          <w:tblGrid>
+            <w:gridCol w:w="762"/>
+            <w:gridCol w:w="6888"/>
+            <w:gridCol w:w="992"/>
+            <w:gridCol w:w="1418"/>
+          </w:tblGrid>
+          <w:tr>
+            <w:tc>
+              <w:tcPr>
+                <w:tcW w:w="762" w:type="dxa"/>
+              </w:tcPr>
+              <w:p>
+                <w:r>
+                  <w:lastRenderedPageBreak/>
+                  <w:t>ID</w:t>
+                </w:r>
+              </w:p>
+            </w:tc>
+            <w:tc>
+              <w:tcPr>
+                <w:tcW w:w="6888" w:type="dxa"/>
+              </w:tcPr>
+              <w:p>
+                <w:r>
+                  <w:t>Beschreibung</w:t>
+                </w:r>
+              </w:p>
+            </w:tc>
+            <w:tc>
+              <w:tcPr>
+                <w:tcW w:w="992" w:type="dxa"/>
+              </w:tcPr>
+              <w:p>
+                <w:r>
+                  <w:t>Priorität</w:t>
+                </w:r>
+              </w:p>
+            </w:tc>
+            <w:tc>
+              <w:tcPr>
+                <w:tcW w:w="1418" w:type="dxa"/>
+              </w:tcPr>
+              <w:p>
+                <w:r>
+                  <w:t>Umgesetzt?</w:t>
+                </w:r>
+              </w:p>
+            </w:tc>
+          </w:tr>
+          <w:tr>
+            <w:tc>
+              <w:tcPr>
+                <w:tcW w:w="762" w:type="dxa"/>
+              </w:tcPr>
+              <w:p>
+                <w:r>
+                  <w:t>A001</w:t>
+                </w:r>
+              </w:p>
+            </w:tc>
+            <w:tc>
+              <w:tcPr>
+                <w:tcW w:w="6888" w:type="dxa"/>
+              </w:tcPr>
+              <w:p>
+                <w:pPr>
+                  <w:tabs>
+                    <w:tab w:val="left" w:pos="1027"/>
+                  </w:tabs>
+                </w:pPr>
+                <w:r>
+                  <w:t>Als ÖV-Benutzer möchte ich Start- und Endstation mittels Textsuche suchen können, damit ich nicht alle Stationsnamen auswendig lernen muss.</w:t>
+                </w:r>
+              </w:p>
+            </w:tc>
+            <w:tc>
+              <w:tcPr>
+                <w:tcW w:w="992" w:type="dxa"/>
+              </w:tcPr>
+              <w:p>
+                <w:pPr>
+                  <w:jc w:val="center"/>
+                </w:pPr>
+                <w:r>
+                  <w:t>1</w:t>
+                </w:r>
+              </w:p>
+            </w:tc>
+            <w:tc>
+              <w:tcPr>
+                <w:tcW w:w="1418" w:type="dxa"/>
+              </w:tcPr>
+              <w:p>
+                <w:r>
+                  <w:t>ja</w:t>
+                </w:r>
+              </w:p>
+            </w:tc>
+          </w:tr>
+          <w:tr>
+            <w:tc>
+              <w:tcPr>
+                <w:tcW w:w="762" w:type="dxa"/>
+              </w:tcPr>
+              <w:p>
+                <w:r>
+                  <w:t>A002</w:t>
+                </w:r>
+              </w:p>
+            </w:tc>
+            <w:tc>
+              <w:tcPr>
+                <w:tcW w:w="6888" w:type="dxa"/>
+              </w:tcPr>
+              <w:p>
+                <w:r>
+                  <w:t>Als ÖV-Benutzer möchte ich die aktuellen, d.h. mindestens die nächsten vier bis fünf Verbindungen zwischen den beiden gefundenen und ausgewählten Stationen sehen, damit ich weiss wann ich zur Station muss, um den für mich idealen Anschluss zu erwischen.</w:t>
+                </w:r>
+              </w:p>
+            </w:tc>
+            <w:tc>
+              <w:tcPr>
+                <w:tcW w:w="992" w:type="dxa"/>
+              </w:tcPr>
+              <w:p>
+                <w:pPr>
+                  <w:jc w:val="center"/>
+                </w:pPr>
+                <w:r>
+                  <w:t>1</w:t>
+                </w:r>
+              </w:p>
+            </w:tc>
+            <w:tc>
+              <w:tcPr>
+                <w:tcW w:w="1418" w:type="dxa"/>
+              </w:tcPr>
+              <w:p>
+                <w:r>
+                  <w:t>ja</w:t>
+                </w:r>
+              </w:p>
+            </w:tc>
+          </w:tr>
+          <w:tr>
+            <w:tc>
+              <w:tcPr>
+                <w:tcW w:w="762" w:type="dxa"/>
+              </w:tcPr>
+              <w:p>
+                <w:r>
+                  <w:t>A003</w:t>
+                </w:r>
+              </w:p>
+            </w:tc>
+            <w:tc>
+              <w:tcPr>
+                <w:tcW w:w="6888" w:type="dxa"/>
+              </w:tcPr>
+              <w:p>
+                <w:r>
+                  <w:t>Als ÖV-Benutzer möchte ich sehen, welche Verbindungen ab einer bestimmten Station vorhanden sind, damit ich bei mir zuhause eine Art Abfahrtstafel haben kann.</w:t>
+                </w:r>
+              </w:p>
+            </w:tc>
+            <w:tc>
+              <w:tcPr>
+                <w:tcW w:w="992" w:type="dxa"/>
+              </w:tcPr>
+              <w:p>
+                <w:pPr>
+                  <w:jc w:val="center"/>
+                </w:pPr>
+                <w:r>
+                  <w:t>1</w:t>
+                </w:r>
+              </w:p>
+            </w:tc>
+            <w:tc>
+              <w:tcPr>
+                <w:tcW w:w="1418" w:type="dxa"/>
+              </w:tcPr>
+              <w:p>
+                <w:r>
+                  <w:t>ja</w:t>
+                </w:r>
+              </w:p>
+            </w:tc>
+          </w:tr>
+          <w:tr>
+            <w:tc>
+              <w:tcPr>
+                <w:tcW w:w="762" w:type="dxa"/>
+              </w:tcPr>
+              <w:p>
+                <w:r>
+                  <w:t>A004</w:t>
+                </w:r>
+              </w:p>
+            </w:tc>
+            <w:tc>
+              <w:tcPr>
+                <w:tcW w:w="6888" w:type="dxa"/>
+              </w:tcPr>
+              <w:p>
+                <w:r>
+                  <w:t>Als ÖV-Benutzer möchte ich, dass schon während meiner Eingabe erste Such</w:t>
+                </w:r>
+                <w:r>
+                  <w:t>r</w:t>
+                </w:r>
+                <w:r>
+                  <w:t>esultate erscheinen, damit ich effizienter nach Stationen suchen kann.</w:t>
+                </w:r>
+              </w:p>
+            </w:tc>
+            <w:tc>
+              <w:tcPr>
+                <w:tcW w:w="992" w:type="dxa"/>
+              </w:tcPr>
+              <w:p>
+                <w:pPr>
+                  <w:jc w:val="center"/>
+                </w:pPr>
+                <w:r>
+                  <w:t>2</w:t>
+                </w:r>
+              </w:p>
+            </w:tc>
+            <w:tc>
+              <w:tcPr>
+                <w:tcW w:w="1418" w:type="dxa"/>
+              </w:tcPr>
+              <w:p>
+                <w:r>
+                  <w:t>nein</w:t>
+                </w:r>
+              </w:p>
+            </w:tc>
+          </w:tr>
+          <w:tr>
+            <w:tc>
+              <w:tcPr>
+                <w:tcW w:w="762" w:type="dxa"/>
+              </w:tcPr>
+              <w:p>
+                <w:r>
+                  <w:t>A005</w:t>
+                </w:r>
+              </w:p>
+            </w:tc>
+            <w:tc>
+              <w:tcPr>
+                <w:tcW w:w="6888" w:type="dxa"/>
+              </w:tcPr>
+              <w:p>
+                <w:r>
+                  <w:t>Als ÖV-Benutzer möchte ich nicht nur aktuelle Verbindungen suchen können, sondern auch solche zu einem beliebigen anderen Zeitpunkt, damit ich zukünftige Reisen planen kann.</w:t>
+                </w:r>
+              </w:p>
+            </w:tc>
+            <w:tc>
+              <w:tcPr>
+                <w:tcW w:w="992" w:type="dxa"/>
+              </w:tcPr>
+              <w:p>
+                <w:pPr>
+                  <w:jc w:val="center"/>
+                </w:pPr>
+                <w:r>
+                  <w:t>2</w:t>
+                </w:r>
+              </w:p>
+            </w:tc>
+            <w:tc>
+              <w:tcPr>
+                <w:tcW w:w="1418" w:type="dxa"/>
+              </w:tcPr>
+              <w:p>
+                <w:r>
+                  <w:t>ja</w:t>
+                </w:r>
+              </w:p>
+            </w:tc>
+          </w:tr>
+          <w:tr>
+            <w:tc>
+              <w:tcPr>
+                <w:tcW w:w="762" w:type="dxa"/>
+              </w:tcPr>
+              <w:p>
+                <w:r>
+                  <w:t>A006</w:t>
+                </w:r>
+              </w:p>
+            </w:tc>
+            <w:tc>
+              <w:tcPr>
+                <w:tcW w:w="6888" w:type="dxa"/>
+              </w:tcPr>
+              <w:p>
+                <w:r>
+                  <w:t>Als ÖV-Benutzer möchte ich sehen, wo sich eine Station befindet, damit ich mir besser vorstellen kann, wie die Situation vor Ort aussieht.</w:t>
+                </w:r>
+              </w:p>
+            </w:tc>
+            <w:tc>
+              <w:tcPr>
+                <w:tcW w:w="992" w:type="dxa"/>
+              </w:tcPr>
+              <w:p>
+                <w:pPr>
+                  <w:jc w:val="center"/>
+                </w:pPr>
+                <w:r>
+                  <w:t>3</w:t>
+                </w:r>
+              </w:p>
+            </w:tc>
+            <w:tc>
+              <w:tcPr>
+                <w:tcW w:w="1418" w:type="dxa"/>
+              </w:tcPr>
+              <w:p>
+                <w:r>
+                  <w:t>ja</w:t>
+                </w:r>
+              </w:p>
+            </w:tc>
+          </w:tr>
+          <w:tr>
+            <w:tc>
+              <w:tcPr>
+                <w:tcW w:w="762" w:type="dxa"/>
+              </w:tcPr>
+              <w:p>
+                <w:r>
+                  <w:t>A007</w:t>
+                </w:r>
+              </w:p>
+            </w:tc>
+            <w:tc>
+              <w:tcPr>
+                <w:tcW w:w="6888" w:type="dxa"/>
+              </w:tcPr>
+              <w:p>
+                <w:r>
+                  <w:t>Als ÖV-Benutzer möchte Stationen finden, die sich ganz in der Nähe meiner aktuellen Position befinden, damit ich schnell einen Anschluss erreichen kann.</w:t>
+                </w:r>
+              </w:p>
+            </w:tc>
+            <w:tc>
+              <w:tcPr>
+                <w:tcW w:w="992" w:type="dxa"/>
+              </w:tcPr>
+              <w:p>
+                <w:pPr>
+                  <w:jc w:val="center"/>
+                </w:pPr>
+                <w:r>
+                  <w:t>3</w:t>
+                </w:r>
+              </w:p>
+            </w:tc>
+            <w:tc>
+              <w:tcPr>
+                <w:tcW w:w="1418" w:type="dxa"/>
+              </w:tcPr>
+              <w:p>
+                <w:r>
+                  <w:t>nein</w:t>
+                </w:r>
+              </w:p>
+            </w:tc>
+          </w:tr>
+          <w:tr>
+            <w:tc>
+              <w:tcPr>
+                <w:tcW w:w="762" w:type="dxa"/>
+              </w:tcPr>
+              <w:p>
+                <w:r>
+                  <w:t>A008</w:t>
+                </w:r>
+              </w:p>
+            </w:tc>
+            <w:tc>
+              <w:tcPr>
+                <w:tcW w:w="6888" w:type="dxa"/>
+              </w:tcPr>
+              <w:p>
+                <w:r>
+                  <w:t>Ich möchte meine gefundenen Resultate via Mail weiterleiten können, damit auch andere von meinen Recherchen profitieren können.</w:t>
+                </w:r>
+              </w:p>
+            </w:tc>
+            <w:tc>
+              <w:tcPr>
+                <w:tcW w:w="992" w:type="dxa"/>
+              </w:tcPr>
+              <w:p>
+                <w:pPr>
+                  <w:jc w:val="center"/>
+                </w:pPr>
+                <w:r>
+                  <w:t>3</w:t>
+                </w:r>
+              </w:p>
+            </w:tc>
+            <w:tc>
+              <w:tcPr>
+                <w:tcW w:w="1418" w:type="dxa"/>
+              </w:tcPr>
+              <w:p>
+                <w:r>
+                  <w:t>ja</w:t>
+                </w:r>
+              </w:p>
+            </w:tc>
+          </w:tr>
+        </w:tbl>
+        <w:p>
+          <w:pPr>
+            <w:pStyle w:val="berschrift2"/>
+          </w:pPr>
+          <w:bookmarkStart w:id="0" w:name="_Toc34916341"/>
+          <w:r>
+            <w:t>Anforderungen</w:t>
+          </w:r>
+          <w:bookmarkEnd w:id="0"/>
+        </w:p>
+        <w:p/>
+        <w:p/>
         <w:p/>
         <w:p>
           <w:pPr>
             <w:pStyle w:val="berschrift2"/>
+            <w:rPr>
+              <w:lang w:val="fr-CH"/>
+            </w:rPr>
+          </w:pPr>
+          <w:bookmarkStart w:id="1" w:name="_Toc34916342"/>
+          <w:r>
+            <w:rPr>
+              <w:lang w:val="fr-CH"/>
+            </w:rPr>
+            <w:t>GUI-En</w:t>
+          </w:r>
+          <w:r>
+            <w:rPr>
+              <w:lang w:val="fr-CH"/>
+            </w:rPr>
+            <w:t>twurf</w:t>
+          </w:r>
+          <w:bookmarkEnd w:id="1"/>
+        </w:p>
+        <w:p>
+          <w:pPr>
+            <w:rPr>
+              <w:lang w:val="fr-CH"/>
+            </w:rPr>
           </w:pPr>
           <w:r>
-            <w:t>Use Case Diagramm</w:t>
+            <w:rPr>
+              <w:noProof/>
+            </w:rPr>
+            <w:drawing>
+              <wp:inline distT="0" distB="0" distL="0" distR="0" wp14:anchorId="2C19DA20" wp14:editId="456EE2DC">
+                <wp:extent cx="4528408" cy="3116275"/>
+                <wp:effectExtent l="0" t="0" r="5715" b="8255"/>
+                <wp:docPr id="6" name="Grafik 6"/>
+                <wp:cNvGraphicFramePr>
+                  <a:graphicFrameLocks xmlns:a="http://schemas.openxmlformats.org/drawingml/2006/main" noChangeAspect="1"/>
+                </wp:cNvGraphicFramePr>
+                <a:graphic xmlns:a="http://schemas.openxmlformats.org/drawingml/2006/main">
+                  <a:graphicData uri="http://schemas.openxmlformats.org/drawingml/2006/picture">
+                    <pic:pic xmlns:pic="http://schemas.openxmlformats.org/drawingml/2006/picture">
+                      <pic:nvPicPr>
+                        <pic:cNvPr id="1" name=""/>
+                        <pic:cNvPicPr/>
+                      </pic:nvPicPr>
+                      <pic:blipFill>
+                        <a:blip r:embed="rId6"/>
+                        <a:stretch>
+                          <a:fillRect/>
+                        </a:stretch>
+                      </pic:blipFill>
+                      <pic:spPr>
+                        <a:xfrm>
+                          <a:off x="0" y="0"/>
+                          <a:ext cx="4541543" cy="3125314"/>
+                        </a:xfrm>
+                        <a:prstGeom prst="rect">
+                          <a:avLst/>
+                        </a:prstGeom>
+                      </pic:spPr>
+                    </pic:pic>
+                  </a:graphicData>
+                </a:graphic>
+              </wp:inline>
+            </w:drawing>
           </w:r>
         </w:p>
         <w:p>
           <w:pPr>
-            <w:pStyle w:val="berschrift2"/>
+            <w:rPr>
+              <w:lang w:val="fr-CH"/>
+            </w:rPr>
+          </w:pPr>
+          <w:r>
+            <w:rPr>
+              <w:lang w:val="fr-CH"/>
+            </w:rPr>
+            <w:t>A001</w:t>
+          </w:r>
+        </w:p>
+        <w:p>
+          <w:pPr>
+            <w:rPr>
+              <w:lang w:val="fr-CH"/>
+            </w:rPr>
+          </w:pPr>
+          <w:r>
+            <w:rPr>
+              <w:noProof/>
+            </w:rPr>
+            <w:lastRenderedPageBreak/>
+            <w:drawing>
+              <wp:inline distT="0" distB="0" distL="0" distR="0" wp14:anchorId="25C1D4B8" wp14:editId="22EF8589">
+                <wp:extent cx="4572000" cy="3356934"/>
+                <wp:effectExtent l="0" t="0" r="0" b="0"/>
+                <wp:docPr id="3" name="Grafik 3"/>
+                <wp:cNvGraphicFramePr>
+                  <a:graphicFrameLocks xmlns:a="http://schemas.openxmlformats.org/drawingml/2006/main" noChangeAspect="1"/>
+                </wp:cNvGraphicFramePr>
+                <a:graphic xmlns:a="http://schemas.openxmlformats.org/drawingml/2006/main">
+                  <a:graphicData uri="http://schemas.openxmlformats.org/drawingml/2006/picture">
+                    <pic:pic xmlns:pic="http://schemas.openxmlformats.org/drawingml/2006/picture">
+                      <pic:nvPicPr>
+                        <pic:cNvPr id="1" name=""/>
+                        <pic:cNvPicPr/>
+                      </pic:nvPicPr>
+                      <pic:blipFill>
+                        <a:blip r:embed="rId7"/>
+                        <a:stretch>
+                          <a:fillRect/>
+                        </a:stretch>
+                      </pic:blipFill>
+                      <pic:spPr>
+                        <a:xfrm>
+                          <a:off x="0" y="0"/>
+                          <a:ext cx="4583349" cy="3365267"/>
+                        </a:xfrm>
+                        <a:prstGeom prst="rect">
+                          <a:avLst/>
+                        </a:prstGeom>
+                      </pic:spPr>
+                    </pic:pic>
+                  </a:graphicData>
+                </a:graphic>
+              </wp:inline>
+            </w:drawing>
+          </w:r>
+        </w:p>
+        <w:p>
+          <w:pPr>
+            <w:rPr>
+              <w:lang w:val="fr-CH"/>
+            </w:rPr>
+          </w:pPr>
+          <w:r>
+            <w:rPr>
+              <w:lang w:val="fr-CH"/>
+            </w:rPr>
+            <w:t>A002</w:t>
+          </w:r>
+        </w:p>
+        <w:p>
+          <w:pPr>
+            <w:rPr>
+              <w:lang w:val="fr-CH"/>
+            </w:rPr>
+          </w:pPr>
+        </w:p>
+        <w:p>
+          <w:pPr>
+            <w:rPr>
+              <w:lang w:val="fr-CH"/>
+            </w:rPr>
+          </w:pPr>
+          <w:r>
+            <w:rPr>
+              <w:noProof/>
+            </w:rPr>
+            <w:drawing>
+              <wp:inline distT="0" distB="0" distL="0" distR="0" wp14:anchorId="3D4348CC" wp14:editId="34A9717A">
+                <wp:extent cx="4530688" cy="3445460"/>
+                <wp:effectExtent l="0" t="0" r="3810" b="3175"/>
+                <wp:docPr id="7" name="Grafik 7"/>
+                <wp:cNvGraphicFramePr>
+                  <a:graphicFrameLocks xmlns:a="http://schemas.openxmlformats.org/drawingml/2006/main" noChangeAspect="1"/>
+                </wp:cNvGraphicFramePr>
+                <a:graphic xmlns:a="http://schemas.openxmlformats.org/drawingml/2006/main">
+                  <a:graphicData uri="http://schemas.openxmlformats.org/drawingml/2006/picture">
+                    <pic:pic xmlns:pic="http://schemas.openxmlformats.org/drawingml/2006/picture">
+                      <pic:nvPicPr>
+                        <pic:cNvPr id="1" name=""/>
+                        <pic:cNvPicPr/>
+                      </pic:nvPicPr>
+                      <pic:blipFill>
+                        <a:blip r:embed="rId8"/>
+                        <a:stretch>
+                          <a:fillRect/>
+                        </a:stretch>
+                      </pic:blipFill>
+                      <pic:spPr>
+                        <a:xfrm>
+                          <a:off x="0" y="0"/>
+                          <a:ext cx="4554517" cy="3463581"/>
+                        </a:xfrm>
+                        <a:prstGeom prst="rect">
+                          <a:avLst/>
+                        </a:prstGeom>
+                      </pic:spPr>
+                    </pic:pic>
+                  </a:graphicData>
+                </a:graphic>
+              </wp:inline>
+            </w:drawing>
+          </w:r>
+        </w:p>
+        <w:p>
+          <w:pPr>
+            <w:rPr>
+              <w:lang w:val="fr-CH"/>
+            </w:rPr>
+          </w:pPr>
+          <w:r>
+            <w:rPr>
+              <w:lang w:val="fr-CH"/>
+            </w:rPr>
+            <w:t>A003</w:t>
+          </w:r>
+          <w:r>
+            <w:rPr>
+              <w:lang w:val="fr-CH"/>
+            </w:rPr>
+            <w:br w:type="page"/>
+          </w:r>
+        </w:p>
+        <w:p>
+          <w:pPr>
+            <w:rPr>
+              <w:lang w:val="fr-CH"/>
+            </w:rPr>
           </w:pPr>
         </w:p>
         <w:p>
           <w:pPr>
             <w:pStyle w:val="berschrift2"/>
+            <w:rPr>
+              <w:lang w:val="fr-CH"/>
+            </w:rPr>
           </w:pPr>
+          <w:bookmarkStart w:id="2" w:name="_Toc34916343"/>
+          <w:r>
+            <w:rPr>
+              <w:lang w:val="fr-CH"/>
+            </w:rPr>
+            <w:t>Use Case Diagramm</w:t>
+          </w:r>
+          <w:bookmarkEnd w:id="2"/>
+        </w:p>
+        <w:p>
           <w:r>
             <w:rPr>
               <w:noProof/>
@@ -746,7 +1880,7 @@
                         <pic:cNvPicPr/>
                       </pic:nvPicPr>
                       <pic:blipFill>
-                        <a:blip r:embed="rId6"/>
+                        <a:blip r:embed="rId9"/>
                         <a:stretch>
                           <a:fillRect/>
                         </a:stretch>
@@ -773,9 +1907,11 @@
       <w:pPr>
         <w:pStyle w:val="berschrift2"/>
       </w:pPr>
+      <w:bookmarkStart w:id="3" w:name="_Toc34916344"/>
       <w:r>
         <w:t>Use Case Beschreibung</w:t>
       </w:r>
+      <w:bookmarkEnd w:id="3"/>
     </w:p>
     <w:p/>
     <w:tbl>
@@ -1491,137 +2627,1636 @@
     </w:tbl>
     <w:p/>
     <w:p>
-      <w:pPr>
-        <w:pStyle w:val="berschrift2"/>
-      </w:pPr>
-      <w:r>
-        <w:t>Programm Richtlinien</w:t>
+      <w:r>
+        <w:object w:dxaOrig="9073" w:dyaOrig="11773" w14:anchorId="74616F28">
+          <v:shapetype id="_x0000_t75" coordsize="21600,21600" o:spt="75" o:preferrelative="t" path="m@4@5l@4@11@9@11@9@5xe" filled="f" stroked="f">
+            <v:stroke joinstyle="miter"/>
+            <v:formulas>
+              <v:f eqn="if lineDrawn pixelLineWidth 0"/>
+              <v:f eqn="sum @0 1 0"/>
+              <v:f eqn="sum 0 0 @1"/>
+              <v:f eqn="prod @2 1 2"/>
+              <v:f eqn="prod @3 21600 pixelWidth"/>
+              <v:f eqn="prod @3 21600 pixelHeight"/>
+              <v:f eqn="sum @0 0 1"/>
+              <v:f eqn="prod @6 1 2"/>
+              <v:f eqn="prod @7 21600 pixelWidth"/>
+              <v:f eqn="sum @8 21600 0"/>
+              <v:f eqn="prod @7 21600 pixelHeight"/>
+              <v:f eqn="sum @10 21600 0"/>
+            </v:formulas>
+            <v:path o:extrusionok="f" gradientshapeok="t" o:connecttype="rect"/>
+            <o:lock v:ext="edit" aspectratio="t"/>
+          </v:shapetype>
+          <v:shape id="_x0000_i1035" type="#_x0000_t75" style="width:337.95pt;height:438.55pt" o:ole="">
+            <v:imagedata r:id="rId10" o:title=""/>
+          </v:shape>
+          <o:OLEObject Type="Embed" ProgID="Visio.Drawing.15" ShapeID="_x0000_i1035" DrawAspect="Content" ObjectID="_1645529364" r:id="rId11"/>
+        </w:object>
+      </w:r>
+    </w:p>
+    <w:p>
+      <w:r>
+        <w:t>A001:</w:t>
+      </w:r>
+    </w:p>
+    <w:p>
+      <w:r>
+        <w:t xml:space="preserve">Der Benutzer muss </w:t>
+      </w:r>
+      <w:r>
+        <w:t>eine</w:t>
+      </w:r>
+      <w:r>
+        <w:t xml:space="preserve"> Station eingeben, dann auf dem «Station </w:t>
+      </w:r>
+      <w:r>
+        <w:t>Optionen</w:t>
+      </w:r>
+      <w:r>
+        <w:t>»</w:t>
+      </w:r>
+      <w:r>
+        <w:t xml:space="preserve"> drücken. Nachdem</w:t>
+      </w:r>
+      <w:r>
+        <w:t xml:space="preserve"> wird überprüft, ob die Eingabe richtig </w:t>
+      </w:r>
+      <w:r>
+        <w:t>ist (z.B.: keine Sonderzeichen)</w:t>
+      </w:r>
+      <w:r>
+        <w:t xml:space="preserve">. </w:t>
+      </w:r>
+      <w:r>
+        <w:t xml:space="preserve">Falls nein, wird eine Fehlermeldung kommen, was den Benutzer für die richtige Eingabe aufmerksam macht. </w:t>
+      </w:r>
+      <w:r>
+        <w:t xml:space="preserve">Falls </w:t>
+      </w:r>
+      <w:r>
+        <w:t>ja werden mit Hilfe von einem API die Daten gesucht. Wenn die API keine Treffer findet, wird eine Fehlermeldung kommen, was mit dem Benutzer mitteilt, dass es keine Treffer gibt. Wenn die API Treffer findet</w:t>
+      </w:r>
+      <w:r>
+        <w:t>, werden sie</w:t>
+      </w:r>
+      <w:r>
+        <w:t xml:space="preserve"> ausgegeben. </w:t>
       </w:r>
     </w:p>
     <w:p/>
+    <w:p/>
     <w:p>
       <w:r>
-        <w:t>Naming Conventions</w:t>
+        <w:object w:dxaOrig="9073" w:dyaOrig="12913" w14:anchorId="7B26B93D">
+          <v:shape id="_x0000_i1042" type="#_x0000_t75" style="width:336.6pt;height:478.45pt" o:ole="">
+            <v:imagedata r:id="rId12" o:title=""/>
+          </v:shape>
+          <o:OLEObject Type="Embed" ProgID="Visio.Drawing.15" ShapeID="_x0000_i1042" DrawAspect="Content" ObjectID="_1645529365" r:id="rId13"/>
+        </w:object>
       </w:r>
     </w:p>
     <w:p>
       <w:r>
-        <w:t>Pascal Case: Klassen</w:t>
+        <w:t>A002:</w:t>
       </w:r>
     </w:p>
     <w:p>
       <w:r>
-        <w:t>Camel Case: Variablen, Methoden</w:t>
-      </w:r>
-      <w:r>
-        <w:t>, Eigensch</w:t>
-      </w:r>
-      <w:r>
-        <w:t>aften, GUI-Controls</w:t>
+        <w:t xml:space="preserve">Der Benutzer muss ein </w:t>
+      </w:r>
+      <w:r>
+        <w:t xml:space="preserve">Start, ein Ziel, ein Datum und eine Zeit </w:t>
+      </w:r>
+      <w:r>
+        <w:t>eingeben, dann auf dem «</w:t>
+      </w:r>
+      <w:r>
+        <w:t>Suchen</w:t>
+      </w:r>
+      <w:r>
+        <w:t>» drücken. Nachdem wird überprüft, ob die Eingaben richtig sind (z.B.: Zeit besteht aus Zahlen und hat ein Doppelpunkt). Falls nein, wird eine Fehlermeldung kommen, was den Benutzer für die richtige Eingabe aufmerksam macht. Falls ja werden mit Hilfe von einem API die Daten gesucht. Wenn die API keine Treffer findet, wird eine Fehlermeldung kommen, was mit dem Benutzer mitteilt, dass es keine Treffer gibt. Wenn die API Treffer findet, sie werden für die Ausgabe vorbereitet, dann ausgegeben.</w:t>
       </w:r>
     </w:p>
     <w:p>
       <w:r>
-        <w:t>Für jede Klasse gibt es ein separater File.</w:t>
+        <w:object w:dxaOrig="9073" w:dyaOrig="12913" w14:anchorId="7D6BABF0">
+          <v:shape id="_x0000_i1046" type="#_x0000_t75" style="width:352.05pt;height:500.4pt" o:ole="">
+            <v:imagedata r:id="rId14" o:title=""/>
+          </v:shape>
+          <o:OLEObject Type="Embed" ProgID="Visio.Drawing.15" ShapeID="_x0000_i1046" DrawAspect="Content" ObjectID="_1645529366" r:id="rId15"/>
+        </w:object>
       </w:r>
     </w:p>
     <w:p>
       <w:r>
-        <w:t>Die Methoden sind nach ihrer Funktion genannt.</w:t>
-      </w:r>
-    </w:p>
-    <w:p/>
-    <w:p>
-      <w:r>
-        <w:t>Declaration</w:t>
+        <w:t>A003:</w:t>
       </w:r>
     </w:p>
     <w:p>
       <w:r>
-        <w:t>Die Membervariablen sind ganz oben und sind private.</w:t>
-      </w:r>
-    </w:p>
-    <w:p>
-      <w:r>
-        <w:t>Die Testrelevante Methoden sind sicher Public.</w:t>
-      </w:r>
-    </w:p>
-    <w:p>
-      <w:r>
-        <w:t xml:space="preserve">Die geschweiften Klammern sind </w:t>
-      </w:r>
-      <w:r>
-        <w:t xml:space="preserve">in </w:t>
-      </w:r>
-      <w:r>
-        <w:t>eine</w:t>
-      </w:r>
-      <w:r>
-        <w:t xml:space="preserve"> neue Zeile bei</w:t>
-      </w:r>
-      <w:r>
-        <w:t xml:space="preserve"> der Methode Deklaration.</w:t>
-      </w:r>
-    </w:p>
-    <w:p>
-      <w:r>
-        <w:t>C# spezifische getter und setter anwenden</w:t>
-      </w:r>
-    </w:p>
-    <w:p>
-      <w:r>
-        <w:t>Pro Methode möglichst wenig Zeilen.</w:t>
+        <w:t>Der Benutzer muss ein Start, ein Ziel, ein Datum und eine Zeit eingeben, dann auf dem «Suchen» drücken. Nachdem wird überprüft, ob die Eingabe richtig ist (z.B.: keine Sonderzeichen). Falls nein, wird eine Fehlermeldung kommen, was den Benutzer für die richtige Eingabe aufmerksam macht. Falls ja werden mit Hilfe von einem API die Daten gesucht. Wenn die API keine Treffer findet, wird eine Fehlermeldung kommen, was mit dem Benutzer mitteilt, dass es keine Treffer gibt. Wenn die API Treffer findet, sie werden für die Ausgabe vorbereitet, dann ausgegeben.</w:t>
       </w:r>
     </w:p>
     <w:p/>
     <w:p>
       <w:pPr>
-        <w:rPr>
-          <w:lang w:val="fr-CH"/>
-        </w:rPr>
+        <w:pStyle w:val="berschrift2"/>
       </w:pPr>
-      <w:r>
-        <w:rPr>
-          <w:lang w:val="fr-CH"/>
-        </w:rPr>
-        <w:t>Comments</w:t>
-      </w:r>
+      <w:bookmarkStart w:id="4" w:name="_Toc34916345"/>
+      <w:r>
+        <w:t>Testfälle</w:t>
+      </w:r>
+      <w:bookmarkEnd w:id="4"/>
     </w:p>
+    <w:p/>
+    <w:p/>
     <w:p>
       <w:r>
-        <w:t>Nur wenn sie nötig sind, z.B.: code ist schwierig zu lesen</w:t>
-      </w:r>
-      <w:r>
-        <w:t>, oder wenn etwas Spezielles im Code zu achten gibt.</w:t>
-      </w:r>
+        <w:lastRenderedPageBreak/>
+        <w:t>A001</w:t>
+      </w:r>
+      <w:r>
+        <w:t>test</w:t>
+      </w:r>
+    </w:p>
+    <w:tbl>
+      <w:tblPr>
+        <w:tblStyle w:val="Tabellenraster"/>
+        <w:tblW w:w="0" w:type="auto"/>
+        <w:tblLook w:val="04A0" w:firstRow="1" w:lastRow="0" w:firstColumn="1" w:lastColumn="0" w:noHBand="0" w:noVBand="1"/>
+      </w:tblPr>
+      <w:tblGrid>
+        <w:gridCol w:w="801"/>
+        <w:gridCol w:w="5573"/>
+        <w:gridCol w:w="2688"/>
+      </w:tblGrid>
+      <w:tr>
+        <w:tc>
+          <w:tcPr>
+            <w:tcW w:w="801" w:type="dxa"/>
+          </w:tcPr>
+          <w:p>
+            <w:r>
+              <w:t>Schritt</w:t>
+            </w:r>
+          </w:p>
+        </w:tc>
+        <w:tc>
+          <w:tcPr>
+            <w:tcW w:w="5573" w:type="dxa"/>
+          </w:tcPr>
+          <w:p>
+            <w:r>
+              <w:t>Wenn…</w:t>
+            </w:r>
+          </w:p>
+        </w:tc>
+        <w:tc>
+          <w:tcPr>
+            <w:tcW w:w="2688" w:type="dxa"/>
+          </w:tcPr>
+          <w:p>
+            <w:r>
+              <w:t>Dann…</w:t>
+            </w:r>
+          </w:p>
+        </w:tc>
+      </w:tr>
+      <w:tr>
+        <w:tc>
+          <w:tcPr>
+            <w:tcW w:w="801" w:type="dxa"/>
+          </w:tcPr>
+          <w:p>
+            <w:r>
+              <w:t>1</w:t>
+            </w:r>
+          </w:p>
+        </w:tc>
+        <w:tc>
+          <w:tcPr>
+            <w:tcW w:w="5573" w:type="dxa"/>
+          </w:tcPr>
+          <w:p>
+            <w:r>
+              <w:t>das App gestartet wird mit verfügbarem Internet.</w:t>
+            </w:r>
+          </w:p>
+        </w:tc>
+        <w:tc>
+          <w:tcPr>
+            <w:tcW w:w="2688" w:type="dxa"/>
+          </w:tcPr>
+          <w:p>
+            <w:r>
+              <w:t>Die GUI soll erscheinen</w:t>
+            </w:r>
+          </w:p>
+        </w:tc>
+      </w:tr>
+      <w:tr>
+        <w:tc>
+          <w:tcPr>
+            <w:tcW w:w="801" w:type="dxa"/>
+          </w:tcPr>
+          <w:p>
+            <w:r>
+              <w:t>2</w:t>
+            </w:r>
+          </w:p>
+        </w:tc>
+        <w:tc>
+          <w:tcPr>
+            <w:tcW w:w="5573" w:type="dxa"/>
+          </w:tcPr>
+          <w:p>
+            <w:r>
+              <w:t>«Luzern» in «Station» eingegeben wird und auf «Station Optionen» gedrückt wird</w:t>
+            </w:r>
+          </w:p>
+        </w:tc>
+        <w:tc>
+          <w:tcPr>
+            <w:tcW w:w="2688" w:type="dxa"/>
+          </w:tcPr>
+          <w:p>
+            <w:r>
+              <w:t xml:space="preserve">sollen mehrere Treffer, kommen, die «Luzern» beinhalten. Output: </w:t>
+            </w:r>
+          </w:p>
+          <w:p>
+            <w:pPr>
+              <w:rPr>
+                <w:b/>
+                <w:bCs/>
+              </w:rPr>
+            </w:pPr>
+            <w:r>
+              <w:rPr>
+                <w:b/>
+                <w:bCs/>
+              </w:rPr>
+              <w:t>Luzern</w:t>
+            </w:r>
+            <w:r>
+              <w:rPr>
+                <w:b/>
+                <w:bCs/>
+              </w:rPr>
+              <w:br/>
+            </w:r>
+            <w:r>
+              <w:rPr>
+                <w:b/>
+                <w:bCs/>
+              </w:rPr>
+              <w:t>Luzern</w:t>
+            </w:r>
+            <w:r>
+              <w:rPr>
+                <w:b/>
+                <w:bCs/>
+              </w:rPr>
+              <w:t>, Bahnhof</w:t>
+            </w:r>
+          </w:p>
+          <w:p>
+            <w:pPr>
+              <w:rPr>
+                <w:b/>
+                <w:bCs/>
+              </w:rPr>
+            </w:pPr>
+            <w:r>
+              <w:rPr>
+                <w:b/>
+                <w:bCs/>
+              </w:rPr>
+              <w:t>Luzern, Pilatusplatz</w:t>
+            </w:r>
+          </w:p>
+          <w:p>
+            <w:pPr>
+              <w:rPr>
+                <w:b/>
+                <w:bCs/>
+              </w:rPr>
+            </w:pPr>
+            <w:r>
+              <w:rPr>
+                <w:b/>
+                <w:bCs/>
+              </w:rPr>
+              <w:t>Luzern, Schwahnenplatz</w:t>
+            </w:r>
+          </w:p>
+          <w:p>
+            <w:pPr>
+              <w:rPr>
+                <w:b/>
+                <w:bCs/>
+              </w:rPr>
+            </w:pPr>
+            <w:r>
+              <w:rPr>
+                <w:b/>
+                <w:bCs/>
+              </w:rPr>
+              <w:t>Luzern, Luzernerhof</w:t>
+            </w:r>
+          </w:p>
+          <w:p>
+            <w:pPr>
+              <w:rPr>
+                <w:b/>
+                <w:bCs/>
+              </w:rPr>
+            </w:pPr>
+            <w:r>
+              <w:rPr>
+                <w:b/>
+                <w:bCs/>
+              </w:rPr>
+              <w:t>Luzern Allmend/Messe</w:t>
+            </w:r>
+          </w:p>
+          <w:p>
+            <w:pPr>
+              <w:rPr>
+                <w:b/>
+                <w:bCs/>
+              </w:rPr>
+            </w:pPr>
+            <w:r>
+              <w:rPr>
+                <w:b/>
+                <w:bCs/>
+              </w:rPr>
+              <w:t>Luzern, Gütsch</w:t>
+            </w:r>
+          </w:p>
+          <w:p>
+            <w:pPr>
+              <w:rPr>
+                <w:b/>
+                <w:bCs/>
+              </w:rPr>
+            </w:pPr>
+            <w:r>
+              <w:rPr>
+                <w:b/>
+                <w:bCs/>
+              </w:rPr>
+              <w:t>Luzern, Kasernenplatz</w:t>
+            </w:r>
+          </w:p>
+          <w:p>
+            <w:r>
+              <w:rPr>
+                <w:b/>
+                <w:bCs/>
+              </w:rPr>
+              <w:t>Luzern, Eichhof</w:t>
+            </w:r>
+          </w:p>
+          <w:p/>
+        </w:tc>
+      </w:tr>
+    </w:tbl>
+    <w:p/>
+    <w:p>
+      <w:r>
+        <w:t>A002</w:t>
+      </w:r>
+      <w:r>
+        <w:t>test</w:t>
+      </w:r>
+    </w:p>
+    <w:tbl>
+      <w:tblPr>
+        <w:tblStyle w:val="Tabellenraster"/>
+        <w:tblW w:w="0" w:type="auto"/>
+        <w:tblLook w:val="04A0" w:firstRow="1" w:lastRow="0" w:firstColumn="1" w:lastColumn="0" w:noHBand="0" w:noVBand="1"/>
+      </w:tblPr>
+      <w:tblGrid>
+        <w:gridCol w:w="846"/>
+        <w:gridCol w:w="3969"/>
+        <w:gridCol w:w="4247"/>
+      </w:tblGrid>
+      <w:tr>
+        <w:tc>
+          <w:tcPr>
+            <w:tcW w:w="846" w:type="dxa"/>
+          </w:tcPr>
+          <w:p>
+            <w:r>
+              <w:t>Schritt</w:t>
+            </w:r>
+          </w:p>
+        </w:tc>
+        <w:tc>
+          <w:tcPr>
+            <w:tcW w:w="3969" w:type="dxa"/>
+          </w:tcPr>
+          <w:p>
+            <w:r>
+              <w:t>Wenn…</w:t>
+            </w:r>
+          </w:p>
+        </w:tc>
+        <w:tc>
+          <w:tcPr>
+            <w:tcW w:w="4247" w:type="dxa"/>
+          </w:tcPr>
+          <w:p>
+            <w:r>
+              <w:t>Dann…</w:t>
+            </w:r>
+          </w:p>
+        </w:tc>
+      </w:tr>
+      <w:tr>
+        <w:tc>
+          <w:tcPr>
+            <w:tcW w:w="846" w:type="dxa"/>
+          </w:tcPr>
+          <w:p>
+            <w:r>
+              <w:t>1</w:t>
+            </w:r>
+          </w:p>
+        </w:tc>
+        <w:tc>
+          <w:tcPr>
+            <w:tcW w:w="3969" w:type="dxa"/>
+          </w:tcPr>
+          <w:p>
+            <w:r>
+              <w:t>das App gestartet wird mit verfügbarem Internet.</w:t>
+            </w:r>
+          </w:p>
+        </w:tc>
+        <w:tc>
+          <w:tcPr>
+            <w:tcW w:w="4247" w:type="dxa"/>
+          </w:tcPr>
+          <w:p>
+            <w:r>
+              <w:t>Die GUI soll erscheinen</w:t>
+            </w:r>
+          </w:p>
+        </w:tc>
+      </w:tr>
+      <w:tr>
+        <w:tc>
+          <w:tcPr>
+            <w:tcW w:w="846" w:type="dxa"/>
+          </w:tcPr>
+          <w:p>
+            <w:r>
+              <w:t>2</w:t>
+            </w:r>
+          </w:p>
+        </w:tc>
+        <w:tc>
+          <w:tcPr>
+            <w:tcW w:w="3969" w:type="dxa"/>
+          </w:tcPr>
+          <w:p>
+            <w:r>
+              <w:t>«Luzern» in «von»</w:t>
+            </w:r>
+            <w:r>
+              <w:t xml:space="preserve">, «Sursee» in «bis», «12.03.2020» in «Datum» und «14:00» in «Zeit» </w:t>
+            </w:r>
+            <w:r>
+              <w:t>eingegeben wird</w:t>
+            </w:r>
+            <w:r>
+              <w:t xml:space="preserve"> und auf «Suchen» gedrückt wird</w:t>
+            </w:r>
+          </w:p>
+        </w:tc>
+        <w:tc>
+          <w:tcPr>
+            <w:tcW w:w="4247" w:type="dxa"/>
+          </w:tcPr>
+          <w:p>
+            <w:r>
+              <w:t xml:space="preserve">sollen mehrere Verbindungen kommen, die von Luzern bis Sursee fahren. Output: </w:t>
+            </w:r>
+          </w:p>
+          <w:p>
+            <w:pPr>
+              <w:rPr>
+                <w:b/>
+                <w:bCs/>
+              </w:rPr>
+            </w:pPr>
+            <w:r>
+              <w:rPr>
+                <w:b/>
+                <w:bCs/>
+              </w:rPr>
+              <w:t>2020-03-12 |  14:00 Luzern --&gt; Sursee  14:17</w:t>
+            </w:r>
+          </w:p>
+          <w:p>
+            <w:pPr>
+              <w:rPr>
+                <w:b/>
+                <w:bCs/>
+              </w:rPr>
+            </w:pPr>
+            <w:r>
+              <w:rPr>
+                <w:b/>
+                <w:bCs/>
+              </w:rPr>
+              <w:t>2020-03-12 |  14:05 Luzern --&gt; Sursee  14:24</w:t>
+            </w:r>
+          </w:p>
+          <w:p>
+            <w:pPr>
+              <w:rPr>
+                <w:b/>
+                <w:bCs/>
+              </w:rPr>
+            </w:pPr>
+            <w:r>
+              <w:rPr>
+                <w:b/>
+                <w:bCs/>
+              </w:rPr>
+              <w:t>2020-03-12 |  14:14 Luzern --&gt; Sursee  14:40</w:t>
+            </w:r>
+          </w:p>
+          <w:p>
+            <w:r>
+              <w:rPr>
+                <w:b/>
+                <w:bCs/>
+              </w:rPr>
+              <w:t>2020-03-12 |  14:30 Luzern --&gt; Sursee  14:47</w:t>
+            </w:r>
+          </w:p>
+        </w:tc>
+      </w:tr>
+    </w:tbl>
+    <w:p/>
+    <w:p>
+      <w:r>
+        <w:t>A003</w:t>
+      </w:r>
+      <w:r>
+        <w:t>test</w:t>
+      </w:r>
+    </w:p>
+    <w:tbl>
+      <w:tblPr>
+        <w:tblStyle w:val="Tabellenraster"/>
+        <w:tblW w:w="0" w:type="auto"/>
+        <w:tblLook w:val="04A0" w:firstRow="1" w:lastRow="0" w:firstColumn="1" w:lastColumn="0" w:noHBand="0" w:noVBand="1"/>
+      </w:tblPr>
+      <w:tblGrid>
+        <w:gridCol w:w="846"/>
+        <w:gridCol w:w="4678"/>
+        <w:gridCol w:w="3538"/>
+      </w:tblGrid>
+      <w:tr>
+        <w:tc>
+          <w:tcPr>
+            <w:tcW w:w="846" w:type="dxa"/>
+          </w:tcPr>
+          <w:p>
+            <w:r>
+              <w:t>Schritt</w:t>
+            </w:r>
+          </w:p>
+        </w:tc>
+        <w:tc>
+          <w:tcPr>
+            <w:tcW w:w="4678" w:type="dxa"/>
+          </w:tcPr>
+          <w:p>
+            <w:r>
+              <w:t>Wenn…</w:t>
+            </w:r>
+          </w:p>
+        </w:tc>
+        <w:tc>
+          <w:tcPr>
+            <w:tcW w:w="3538" w:type="dxa"/>
+          </w:tcPr>
+          <w:p>
+            <w:r>
+              <w:t>Dann…</w:t>
+            </w:r>
+          </w:p>
+        </w:tc>
+      </w:tr>
+      <w:tr>
+        <w:tc>
+          <w:tcPr>
+            <w:tcW w:w="846" w:type="dxa"/>
+          </w:tcPr>
+          <w:p>
+            <w:r>
+              <w:t>1</w:t>
+            </w:r>
+          </w:p>
+        </w:tc>
+        <w:tc>
+          <w:tcPr>
+            <w:tcW w:w="4678" w:type="dxa"/>
+          </w:tcPr>
+          <w:p>
+            <w:r>
+              <w:t>das App gestartet wird mit verfügbarem Internet.</w:t>
+            </w:r>
+          </w:p>
+        </w:tc>
+        <w:tc>
+          <w:tcPr>
+            <w:tcW w:w="3538" w:type="dxa"/>
+          </w:tcPr>
+          <w:p>
+            <w:r>
+              <w:t>Die GUI soll erscheinen</w:t>
+            </w:r>
+          </w:p>
+        </w:tc>
+      </w:tr>
+      <w:tr>
+        <w:tc>
+          <w:tcPr>
+            <w:tcW w:w="846" w:type="dxa"/>
+          </w:tcPr>
+          <w:p>
+            <w:r>
+              <w:t>2</w:t>
+            </w:r>
+          </w:p>
+        </w:tc>
+        <w:tc>
+          <w:tcPr>
+            <w:tcW w:w="4678" w:type="dxa"/>
+          </w:tcPr>
+          <w:p>
+            <w:r>
+              <w:t>«Luzern» in «Station» eingegeben wird und auf «Abfahrtstafen» gedrückt wird</w:t>
+            </w:r>
+          </w:p>
+        </w:tc>
+        <w:tc>
+          <w:tcPr>
+            <w:tcW w:w="3538" w:type="dxa"/>
+          </w:tcPr>
+          <w:p>
+            <w:r>
+              <w:t xml:space="preserve">sollen mehrere Verbindungen kommen, die gemäss dem aktuellen Datum und Uhrzeit von Luzern fahren. Output ist immer etwas anderes, kann </w:t>
+            </w:r>
+            <w:r>
+              <w:t>man beschränkt</w:t>
+            </w:r>
+            <w:r>
+              <w:t xml:space="preserve"> beeinflussen.</w:t>
+            </w:r>
+          </w:p>
+          <w:p/>
+        </w:tc>
+      </w:tr>
+    </w:tbl>
+    <w:p/>
+    <w:p>
+      <w:r>
+        <w:t>A005</w:t>
+      </w:r>
+      <w:r>
+        <w:t>test</w:t>
+      </w:r>
+    </w:p>
+    <w:tbl>
+      <w:tblPr>
+        <w:tblStyle w:val="Tabellenraster"/>
+        <w:tblW w:w="0" w:type="auto"/>
+        <w:tblLook w:val="04A0" w:firstRow="1" w:lastRow="0" w:firstColumn="1" w:lastColumn="0" w:noHBand="0" w:noVBand="1"/>
+      </w:tblPr>
+      <w:tblGrid>
+        <w:gridCol w:w="846"/>
+        <w:gridCol w:w="4678"/>
+        <w:gridCol w:w="3538"/>
+      </w:tblGrid>
+      <w:tr>
+        <w:tc>
+          <w:tcPr>
+            <w:tcW w:w="846" w:type="dxa"/>
+          </w:tcPr>
+          <w:p>
+            <w:r>
+              <w:t>Schritt</w:t>
+            </w:r>
+          </w:p>
+        </w:tc>
+        <w:tc>
+          <w:tcPr>
+            <w:tcW w:w="4678" w:type="dxa"/>
+          </w:tcPr>
+          <w:p>
+            <w:r>
+              <w:t>Wenn…</w:t>
+            </w:r>
+          </w:p>
+        </w:tc>
+        <w:tc>
+          <w:tcPr>
+            <w:tcW w:w="3538" w:type="dxa"/>
+          </w:tcPr>
+          <w:p>
+            <w:r>
+              <w:t>Dann…</w:t>
+            </w:r>
+          </w:p>
+        </w:tc>
+      </w:tr>
+      <w:tr>
+        <w:tc>
+          <w:tcPr>
+            <w:tcW w:w="846" w:type="dxa"/>
+          </w:tcPr>
+          <w:p>
+            <w:r>
+              <w:t>1</w:t>
+            </w:r>
+          </w:p>
+        </w:tc>
+        <w:tc>
+          <w:tcPr>
+            <w:tcW w:w="4678" w:type="dxa"/>
+          </w:tcPr>
+          <w:p>
+            <w:r>
+              <w:t>das App gestartet wird mit verfügbarem Internet.</w:t>
+            </w:r>
+          </w:p>
+        </w:tc>
+        <w:tc>
+          <w:tcPr>
+            <w:tcW w:w="3538" w:type="dxa"/>
+          </w:tcPr>
+          <w:p>
+            <w:r>
+              <w:t>Die GUI soll erscheinen</w:t>
+            </w:r>
+          </w:p>
+        </w:tc>
+      </w:tr>
+      <w:tr>
+        <w:tc>
+          <w:tcPr>
+            <w:tcW w:w="846" w:type="dxa"/>
+          </w:tcPr>
+          <w:p>
+            <w:r>
+              <w:t>2</w:t>
+            </w:r>
+          </w:p>
+        </w:tc>
+        <w:tc>
+          <w:tcPr>
+            <w:tcW w:w="4678" w:type="dxa"/>
+          </w:tcPr>
+          <w:p>
+            <w:r>
+              <w:t>«Luzern» in «von», «Sursee» in «bis», «12.03.2020» in «Datum» und «14:00» in «Zeit» eingegeben wird und auf «Suchen» gedrückt wird</w:t>
+            </w:r>
+          </w:p>
+        </w:tc>
+        <w:tc>
+          <w:tcPr>
+            <w:tcW w:w="3538" w:type="dxa"/>
+          </w:tcPr>
+          <w:p>
+            <w:r>
+              <w:t xml:space="preserve">sollen mehrere Verbindungen kommen, die von Luzern bis Sursee fahren. Output: </w:t>
+            </w:r>
+          </w:p>
+          <w:p>
+            <w:pPr>
+              <w:rPr>
+                <w:b/>
+                <w:bCs/>
+              </w:rPr>
+            </w:pPr>
+            <w:r>
+              <w:rPr>
+                <w:b/>
+                <w:bCs/>
+              </w:rPr>
+              <w:t>2020-03-12 |  14:00 Luzern --&gt; Sursee  14:17</w:t>
+            </w:r>
+          </w:p>
+          <w:p>
+            <w:pPr>
+              <w:rPr>
+                <w:b/>
+                <w:bCs/>
+              </w:rPr>
+            </w:pPr>
+            <w:r>
+              <w:rPr>
+                <w:b/>
+                <w:bCs/>
+              </w:rPr>
+              <w:lastRenderedPageBreak/>
+              <w:t>2020-03-12 |  14:05 Luzern --&gt; Sursee  14:24</w:t>
+            </w:r>
+          </w:p>
+          <w:p>
+            <w:pPr>
+              <w:rPr>
+                <w:b/>
+                <w:bCs/>
+              </w:rPr>
+            </w:pPr>
+            <w:r>
+              <w:rPr>
+                <w:b/>
+                <w:bCs/>
+              </w:rPr>
+              <w:t>2020-03-12 |  14:14 Luzern --&gt; Sursee  14:40</w:t>
+            </w:r>
+          </w:p>
+          <w:p>
+            <w:r>
+              <w:rPr>
+                <w:b/>
+                <w:bCs/>
+              </w:rPr>
+              <w:t>2020-03-12 |  14:30 Luzern --&gt; Sursee  14:47</w:t>
+            </w:r>
+          </w:p>
+        </w:tc>
+      </w:tr>
+    </w:tbl>
+    <w:p/>
+    <w:p>
+      <w:r>
+        <w:t>A006</w:t>
+      </w:r>
+      <w:r>
+        <w:t>test</w:t>
+      </w:r>
+    </w:p>
+    <w:tbl>
+      <w:tblPr>
+        <w:tblStyle w:val="Tabellenraster"/>
+        <w:tblW w:w="0" w:type="auto"/>
+        <w:tblLook w:val="04A0" w:firstRow="1" w:lastRow="0" w:firstColumn="1" w:lastColumn="0" w:noHBand="0" w:noVBand="1"/>
+      </w:tblPr>
+      <w:tblGrid>
+        <w:gridCol w:w="846"/>
+        <w:gridCol w:w="4678"/>
+        <w:gridCol w:w="3538"/>
+      </w:tblGrid>
+      <w:tr>
+        <w:tc>
+          <w:tcPr>
+            <w:tcW w:w="846" w:type="dxa"/>
+          </w:tcPr>
+          <w:p>
+            <w:r>
+              <w:t>Schritt</w:t>
+            </w:r>
+          </w:p>
+        </w:tc>
+        <w:tc>
+          <w:tcPr>
+            <w:tcW w:w="4678" w:type="dxa"/>
+          </w:tcPr>
+          <w:p>
+            <w:r>
+              <w:t>Wenn…</w:t>
+            </w:r>
+          </w:p>
+        </w:tc>
+        <w:tc>
+          <w:tcPr>
+            <w:tcW w:w="3538" w:type="dxa"/>
+          </w:tcPr>
+          <w:p>
+            <w:r>
+              <w:t>Dann…</w:t>
+            </w:r>
+          </w:p>
+        </w:tc>
+      </w:tr>
+      <w:tr>
+        <w:tc>
+          <w:tcPr>
+            <w:tcW w:w="846" w:type="dxa"/>
+          </w:tcPr>
+          <w:p>
+            <w:r>
+              <w:t>1</w:t>
+            </w:r>
+          </w:p>
+        </w:tc>
+        <w:tc>
+          <w:tcPr>
+            <w:tcW w:w="4678" w:type="dxa"/>
+          </w:tcPr>
+          <w:p>
+            <w:r>
+              <w:t>das App gestartet wird mit verfügbarem Internet.</w:t>
+            </w:r>
+          </w:p>
+        </w:tc>
+        <w:tc>
+          <w:tcPr>
+            <w:tcW w:w="3538" w:type="dxa"/>
+          </w:tcPr>
+          <w:p>
+            <w:r>
+              <w:t>Die GUI soll erscheinen</w:t>
+            </w:r>
+          </w:p>
+        </w:tc>
+      </w:tr>
+      <w:tr>
+        <w:tc>
+          <w:tcPr>
+            <w:tcW w:w="846" w:type="dxa"/>
+          </w:tcPr>
+          <w:p>
+            <w:r>
+              <w:t>2</w:t>
+            </w:r>
+          </w:p>
+        </w:tc>
+        <w:tc>
+          <w:tcPr>
+            <w:tcW w:w="4678" w:type="dxa"/>
+          </w:tcPr>
+          <w:p>
+            <w:r>
+              <w:t>«Luzern» in «Station» eingegeben wird und auf «</w:t>
+            </w:r>
+            <w:r>
+              <w:t>online Karte anzeigen</w:t>
+            </w:r>
+            <w:r>
+              <w:t>» gedrückt wird</w:t>
+            </w:r>
+          </w:p>
+        </w:tc>
+        <w:tc>
+          <w:tcPr>
+            <w:tcW w:w="3538" w:type="dxa"/>
+          </w:tcPr>
+          <w:p>
+            <w:r>
+              <w:t xml:space="preserve">die Standard Browser soll öffnen in Google Maps bei Luzern, also die Koordinaten: </w:t>
+            </w:r>
+            <w:r>
+              <w:rPr>
+                <w:b/>
+                <w:bCs/>
+              </w:rPr>
+              <w:t>47.050174, 8.310185</w:t>
+            </w:r>
+          </w:p>
+        </w:tc>
+      </w:tr>
+    </w:tbl>
+    <w:p/>
+    <w:p>
+      <w:r>
+        <w:t>A008</w:t>
+      </w:r>
+      <w:r>
+        <w:t>test</w:t>
+      </w:r>
+    </w:p>
+    <w:tbl>
+      <w:tblPr>
+        <w:tblStyle w:val="Tabellenraster"/>
+        <w:tblW w:w="0" w:type="auto"/>
+        <w:tblLook w:val="04A0" w:firstRow="1" w:lastRow="0" w:firstColumn="1" w:lastColumn="0" w:noHBand="0" w:noVBand="1"/>
+      </w:tblPr>
+      <w:tblGrid>
+        <w:gridCol w:w="846"/>
+        <w:gridCol w:w="4678"/>
+        <w:gridCol w:w="3538"/>
+      </w:tblGrid>
+      <w:tr>
+        <w:tc>
+          <w:tcPr>
+            <w:tcW w:w="846" w:type="dxa"/>
+          </w:tcPr>
+          <w:p>
+            <w:r>
+              <w:t>Schritt</w:t>
+            </w:r>
+          </w:p>
+        </w:tc>
+        <w:tc>
+          <w:tcPr>
+            <w:tcW w:w="4678" w:type="dxa"/>
+          </w:tcPr>
+          <w:p>
+            <w:r>
+              <w:t>Wenn…</w:t>
+            </w:r>
+          </w:p>
+        </w:tc>
+        <w:tc>
+          <w:tcPr>
+            <w:tcW w:w="3538" w:type="dxa"/>
+          </w:tcPr>
+          <w:p>
+            <w:r>
+              <w:t>Dann…</w:t>
+            </w:r>
+          </w:p>
+        </w:tc>
+      </w:tr>
+      <w:tr>
+        <w:tc>
+          <w:tcPr>
+            <w:tcW w:w="846" w:type="dxa"/>
+          </w:tcPr>
+          <w:p>
+            <w:r>
+              <w:t>1</w:t>
+            </w:r>
+          </w:p>
+        </w:tc>
+        <w:tc>
+          <w:tcPr>
+            <w:tcW w:w="4678" w:type="dxa"/>
+          </w:tcPr>
+          <w:p>
+            <w:r>
+              <w:t>das App gestartet wird mit verfügbarem Internet.</w:t>
+            </w:r>
+          </w:p>
+        </w:tc>
+        <w:tc>
+          <w:tcPr>
+            <w:tcW w:w="3538" w:type="dxa"/>
+          </w:tcPr>
+          <w:p>
+            <w:r>
+              <w:t>Die GUI soll erscheinen</w:t>
+            </w:r>
+          </w:p>
+        </w:tc>
+      </w:tr>
+      <w:tr>
+        <w:tc>
+          <w:tcPr>
+            <w:tcW w:w="846" w:type="dxa"/>
+          </w:tcPr>
+          <w:p>
+            <w:r>
+              <w:t>2</w:t>
+            </w:r>
+          </w:p>
+        </w:tc>
+        <w:tc>
+          <w:tcPr>
+            <w:tcW w:w="4678" w:type="dxa"/>
+          </w:tcPr>
+          <w:p>
+            <w:r>
+              <w:t>«Luzern» in «von», «Sursee» in «bis», «12.03.2020» in «Datum» und «14:00» in «Zeit» eingegeben wird und auf «Suchen» gedrückt wird</w:t>
+            </w:r>
+          </w:p>
+        </w:tc>
+        <w:tc>
+          <w:tcPr>
+            <w:tcW w:w="3538" w:type="dxa"/>
+          </w:tcPr>
+          <w:p>
+            <w:r>
+              <w:t xml:space="preserve">sollen mehrere Verbindungen kommen, die von Luzern bis Sursee fahren. Output: </w:t>
+            </w:r>
+          </w:p>
+          <w:p>
+            <w:pPr>
+              <w:rPr>
+                <w:b/>
+                <w:bCs/>
+              </w:rPr>
+            </w:pPr>
+            <w:r>
+              <w:rPr>
+                <w:b/>
+                <w:bCs/>
+              </w:rPr>
+              <w:t>2020-03-12 |  14:00 Luzern --&gt; Sursee  14:17</w:t>
+            </w:r>
+          </w:p>
+          <w:p>
+            <w:pPr>
+              <w:rPr>
+                <w:b/>
+                <w:bCs/>
+              </w:rPr>
+            </w:pPr>
+            <w:r>
+              <w:rPr>
+                <w:b/>
+                <w:bCs/>
+              </w:rPr>
+              <w:t>2020-03-12 |  14:05 Luzern --&gt; Sursee  14:24</w:t>
+            </w:r>
+          </w:p>
+          <w:p>
+            <w:pPr>
+              <w:rPr>
+                <w:b/>
+                <w:bCs/>
+              </w:rPr>
+            </w:pPr>
+            <w:r>
+              <w:rPr>
+                <w:b/>
+                <w:bCs/>
+              </w:rPr>
+              <w:t>2020-03-12 |  14:14 Luzern --&gt; Sursee  14:40</w:t>
+            </w:r>
+          </w:p>
+          <w:p>
+            <w:r>
+              <w:rPr>
+                <w:b/>
+                <w:bCs/>
+              </w:rPr>
+              <w:t>2020-03-12 |  14:30 Luzern --&gt; Sursee  14:47</w:t>
+            </w:r>
+          </w:p>
+        </w:tc>
+      </w:tr>
+      <w:tr>
+        <w:tc>
+          <w:tcPr>
+            <w:tcW w:w="846" w:type="dxa"/>
+          </w:tcPr>
+          <w:p>
+            <w:r>
+              <w:t>3</w:t>
+            </w:r>
+          </w:p>
+        </w:tc>
+        <w:tc>
+          <w:tcPr>
+            <w:tcW w:w="4678" w:type="dxa"/>
+          </w:tcPr>
+          <w:p>
+            <w:r>
+              <w:t>«acb@abc.com» in «Empfänger Email» eingegeben wird und auf «in Email weiterleiten» gedrückt wird</w:t>
+            </w:r>
+          </w:p>
+        </w:tc>
+        <w:tc>
+          <w:tcPr>
+            <w:tcW w:w="3538" w:type="dxa"/>
+          </w:tcPr>
+          <w:p>
+            <w:pPr>
+              <w:rPr>
+                <w:b/>
+                <w:bCs/>
+              </w:rPr>
+            </w:pPr>
+            <w:r>
+              <w:t>d</w:t>
+            </w:r>
+            <w:r>
+              <w:t>ie Standard Mail App soll öffnen mit dem Empfänger</w:t>
+            </w:r>
+            <w:r>
+              <w:t>:</w:t>
+            </w:r>
+            <w:r>
+              <w:t xml:space="preserve"> </w:t>
+            </w:r>
+            <w:hyperlink r:id="rId16" w:history="1">
+              <w:r>
+                <w:rPr>
+                  <w:rStyle w:val="Hyperlink"/>
+                </w:rPr>
+                <w:t>acb@abc.com</w:t>
+              </w:r>
+            </w:hyperlink>
+            <w:r>
+              <w:t xml:space="preserve"> und Body: </w:t>
+            </w:r>
+            <w:r>
+              <w:rPr>
+                <w:b/>
+                <w:bCs/>
+              </w:rPr>
+              <w:t>2020-03-12 |  14:00 Luzern --&gt; Sursee  14:17</w:t>
+            </w:r>
+          </w:p>
+          <w:p>
+            <w:pPr>
+              <w:rPr>
+                <w:b/>
+                <w:bCs/>
+              </w:rPr>
+            </w:pPr>
+            <w:r>
+              <w:rPr>
+                <w:b/>
+                <w:bCs/>
+              </w:rPr>
+              <w:t>2020-03-12 |  14:05 Luzern --&gt; Sursee  14:24</w:t>
+            </w:r>
+          </w:p>
+          <w:p>
+            <w:pPr>
+              <w:rPr>
+                <w:b/>
+                <w:bCs/>
+              </w:rPr>
+            </w:pPr>
+            <w:r>
+              <w:rPr>
+                <w:b/>
+                <w:bCs/>
+              </w:rPr>
+              <w:t>2020-03-12 |  14:14 Luzern --&gt; Sursee  14:40</w:t>
+            </w:r>
+          </w:p>
+          <w:p>
+            <w:r>
+              <w:rPr>
+                <w:b/>
+                <w:bCs/>
+              </w:rPr>
+              <w:t>2020-03-12 |  14:30 Luzern --&gt; Sursee  14:47</w:t>
+            </w:r>
+            <w:r>
+              <w:t xml:space="preserve"> </w:t>
+            </w:r>
+          </w:p>
+        </w:tc>
+      </w:tr>
+    </w:tbl>
+    <w:p/>
+    <w:p>
+      <w:pPr>
+        <w:pStyle w:val="berschrift2"/>
+      </w:pPr>
+      <w:r>
+        <w:t>Test Protokoll</w:t>
+      </w:r>
+    </w:p>
+    <w:tbl>
+      <w:tblPr>
+        <w:tblStyle w:val="Tabellenraster"/>
+        <w:tblW w:w="0" w:type="auto"/>
+        <w:tblLook w:val="04A0" w:firstRow="1" w:lastRow="0" w:firstColumn="1" w:lastColumn="0" w:noHBand="0" w:noVBand="1"/>
+      </w:tblPr>
+      <w:tblGrid>
+        <w:gridCol w:w="1021"/>
+        <w:gridCol w:w="1183"/>
+      </w:tblGrid>
+      <w:tr>
+        <w:tc>
+          <w:tcPr>
+            <w:tcW w:w="1021" w:type="dxa"/>
+          </w:tcPr>
+          <w:p>
+            <w:r>
+              <w:t>Testfall</w:t>
+            </w:r>
+          </w:p>
+        </w:tc>
+        <w:tc>
+          <w:tcPr>
+            <w:tcW w:w="1101" w:type="dxa"/>
+          </w:tcPr>
+          <w:p>
+            <w:r>
+              <w:t>Ergebnis</w:t>
+            </w:r>
+          </w:p>
+        </w:tc>
+      </w:tr>
+      <w:tr>
+        <w:tc>
+          <w:tcPr>
+            <w:tcW w:w="1021" w:type="dxa"/>
+          </w:tcPr>
+          <w:p>
+            <w:r>
+              <w:t>A001test</w:t>
+            </w:r>
+          </w:p>
+        </w:tc>
+        <w:tc>
+          <w:tcPr>
+            <w:tcW w:w="1101" w:type="dxa"/>
+          </w:tcPr>
+          <w:p>
+            <w:r>
+              <w:t>E</w:t>
+            </w:r>
+            <w:bookmarkStart w:id="5" w:name="_GoBack"/>
+            <w:bookmarkEnd w:id="5"/>
+            <w:r>
+              <w:t>rfolgreich</w:t>
+            </w:r>
+          </w:p>
+        </w:tc>
+      </w:tr>
+      <w:tr>
+        <w:tc>
+          <w:tcPr>
+            <w:tcW w:w="1021" w:type="dxa"/>
+          </w:tcPr>
+          <w:p>
+            <w:r>
+              <w:t>A002test</w:t>
+            </w:r>
+          </w:p>
+        </w:tc>
+        <w:tc>
+          <w:tcPr>
+            <w:tcW w:w="1101" w:type="dxa"/>
+          </w:tcPr>
+          <w:p>
+            <w:r>
+              <w:t>E</w:t>
+            </w:r>
+            <w:r>
+              <w:t>rfolgreich</w:t>
+            </w:r>
+          </w:p>
+        </w:tc>
+      </w:tr>
+      <w:tr>
+        <w:tc>
+          <w:tcPr>
+            <w:tcW w:w="1021" w:type="dxa"/>
+          </w:tcPr>
+          <w:p>
+            <w:r>
+              <w:t>A003test</w:t>
+            </w:r>
+          </w:p>
+        </w:tc>
+        <w:tc>
+          <w:tcPr>
+            <w:tcW w:w="1101" w:type="dxa"/>
+          </w:tcPr>
+          <w:p>
+            <w:r>
+              <w:t>E</w:t>
+            </w:r>
+            <w:r>
+              <w:t>rfolgreich</w:t>
+            </w:r>
+          </w:p>
+        </w:tc>
+      </w:tr>
+      <w:tr>
+        <w:tc>
+          <w:tcPr>
+            <w:tcW w:w="1021" w:type="dxa"/>
+          </w:tcPr>
+          <w:p>
+            <w:r>
+              <w:t>A005test</w:t>
+            </w:r>
+          </w:p>
+        </w:tc>
+        <w:tc>
+          <w:tcPr>
+            <w:tcW w:w="1101" w:type="dxa"/>
+          </w:tcPr>
+          <w:p>
+            <w:r>
+              <w:t>E</w:t>
+            </w:r>
+            <w:r>
+              <w:t>rfolgreich</w:t>
+            </w:r>
+          </w:p>
+        </w:tc>
+      </w:tr>
+      <w:tr>
+        <w:tc>
+          <w:tcPr>
+            <w:tcW w:w="1021" w:type="dxa"/>
+          </w:tcPr>
+          <w:p>
+            <w:r>
+              <w:t>A006test</w:t>
+            </w:r>
+          </w:p>
+        </w:tc>
+        <w:tc>
+          <w:tcPr>
+            <w:tcW w:w="1101" w:type="dxa"/>
+          </w:tcPr>
+          <w:p>
+            <w:r>
+              <w:t>E</w:t>
+            </w:r>
+            <w:r>
+              <w:t>rfolgreich</w:t>
+            </w:r>
+          </w:p>
+        </w:tc>
+      </w:tr>
+      <w:tr>
+        <w:tc>
+          <w:tcPr>
+            <w:tcW w:w="1021" w:type="dxa"/>
+          </w:tcPr>
+          <w:p>
+            <w:r>
+              <w:t>A008test</w:t>
+            </w:r>
+          </w:p>
+        </w:tc>
+        <w:tc>
+          <w:tcPr>
+            <w:tcW w:w="1101" w:type="dxa"/>
+          </w:tcPr>
+          <w:p>
+            <w:r>
+              <w:t>E</w:t>
+            </w:r>
+            <w:r>
+              <w:t>rfolgreich</w:t>
+            </w:r>
+          </w:p>
+        </w:tc>
+      </w:tr>
+    </w:tbl>
+    <w:p/>
+    <w:p/>
+    <w:p>
+      <w:pPr>
+        <w:pStyle w:val="berschrift2"/>
+      </w:pPr>
+      <w:bookmarkStart w:id="6" w:name="_Toc34916346"/>
+      <w:r>
+        <w:t>Programm Richtlinien</w:t>
+      </w:r>
+      <w:bookmarkEnd w:id="6"/>
     </w:p>
     <w:p/>
     <w:p>
       <w:r>
-        <w:t>Statements</w:t>
+        <w:t>Naming Conventions</w:t>
+      </w:r>
+      <w:r>
+        <w:t>:</w:t>
       </w:r>
     </w:p>
     <w:p>
       <w:r>
-        <w:t>Bei for Scheifen ein Buchstabe brauchen</w:t>
+        <w:t>-</w:t>
+      </w:r>
+      <w:r>
+        <w:t>Pascal Case: Klassen</w:t>
       </w:r>
     </w:p>
     <w:p>
       <w:r>
-        <w:t>Innerhalb von Statements sind die Zeilen eingerückt</w:t>
+        <w:t xml:space="preserve">- </w:t>
+      </w:r>
+      <w:r>
+        <w:t>Camel Case: Variablen, Methoden</w:t>
+      </w:r>
+      <w:r>
+        <w:t>, Eigensch</w:t>
+      </w:r>
+      <w:r>
+        <w:t>aften, GUI-Controls</w:t>
       </w:r>
     </w:p>
     <w:p>
       <w:r>
-        <w:t>Die geschweiften Klammern sind in eine neue Zeile bei de</w:t>
-      </w:r>
-      <w:r>
-        <w:t>n Statements</w:t>
-      </w:r>
-      <w:bookmarkStart w:id="0" w:name="_GoBack"/>
-      <w:bookmarkEnd w:id="0"/>
+        <w:t xml:space="preserve">- </w:t>
+      </w:r>
+      <w:r>
+        <w:t>Für jede Klasse gibt es ein separater File.</w:t>
+      </w:r>
+    </w:p>
+    <w:p>
+      <w:r>
+        <w:t xml:space="preserve">- </w:t>
+      </w:r>
+      <w:r>
+        <w:t>Die Methoden sind nach ihrer Funktion genannt.</w:t>
+      </w:r>
+    </w:p>
+    <w:p/>
+    <w:p>
+      <w:r>
+        <w:t>Declaration</w:t>
+      </w:r>
+    </w:p>
+    <w:p>
+      <w:r>
+        <w:t xml:space="preserve">- </w:t>
+      </w:r>
+      <w:r>
+        <w:t>Die Membervariablen sind ganz oben</w:t>
+      </w:r>
+      <w:r>
+        <w:t xml:space="preserve"> unter dem Konstruktor</w:t>
+      </w:r>
       <w:r>
         <w:t>.</w:t>
+      </w:r>
+    </w:p>
+    <w:p>
+      <w:r>
+        <w:t xml:space="preserve">- </w:t>
+      </w:r>
+      <w:r>
+        <w:t xml:space="preserve">Die </w:t>
+      </w:r>
+      <w:r>
+        <w:t xml:space="preserve">Unit </w:t>
+      </w:r>
+      <w:r>
+        <w:t>Testrelevante Methoden sind sicher Public.</w:t>
+      </w:r>
+    </w:p>
+    <w:p>
+      <w:r>
+        <w:t>- Die Kontroller Methoden sind Private.</w:t>
+      </w:r>
+    </w:p>
+    <w:p>
+      <w:r>
+        <w:t>- Die Methoden von Klassen, die im Kontroller aufgerufen werden, sind Public.</w:t>
+      </w:r>
+    </w:p>
+    <w:p>
+      <w:r>
+        <w:t xml:space="preserve">- </w:t>
+      </w:r>
+      <w:r>
+        <w:t>Die geschweiften Klammern sind in eine neue Zeile bei der Methode Deklaration.</w:t>
+      </w:r>
+    </w:p>
+    <w:p>
+      <w:r>
+        <w:t>Pro Methode möglichst wenig Zeilen.</w:t>
+      </w:r>
+    </w:p>
+    <w:p/>
+    <w:p>
+      <w:r>
+        <w:t>Comments</w:t>
+      </w:r>
+    </w:p>
+    <w:p>
+      <w:r>
+        <w:t>- Wird, für die Unterscheiden von verschiedenen Bereichen benötigt (z.B.: Membervariablen, Kontrol Methoden, Validierung, usw.).</w:t>
+      </w:r>
+    </w:p>
+    <w:p/>
+    <w:p>
+      <w:r>
+        <w:t>Statements</w:t>
+      </w:r>
+    </w:p>
+    <w:p>
+      <w:r>
+        <w:t xml:space="preserve">- </w:t>
+      </w:r>
+      <w:r>
+        <w:t>Bei for Scheifen ein Buchstabe brauchen</w:t>
+      </w:r>
+    </w:p>
+    <w:p>
+      <w:r>
+        <w:t xml:space="preserve">- </w:t>
+      </w:r>
+      <w:r>
+        <w:t>Innerhalb von Statements sind die Zeilen eingerückt</w:t>
+      </w:r>
+    </w:p>
+    <w:p>
+      <w:r>
+        <w:t xml:space="preserve">- </w:t>
+      </w:r>
+      <w:r>
+        <w:t>Die geschweiften Klammern sind in eine neue Zeile bei den Statements.</w:t>
       </w:r>
     </w:p>
     <w:p/>
@@ -2226,9 +4861,9 @@
   <w:style w:type="paragraph" w:default="1" w:styleId="Standard">
     <w:name w:val="Normal"/>
     <w:qFormat/>
-    <w:rsid w:val="00946B45"/>
+    <w:rsid w:val="00836300"/>
     <w:rPr>
-      <w:rFonts w:ascii="Arial" w:hAnsi="Arial"/>
+      <w:rFonts w:ascii="Calibri" w:hAnsi="Calibri"/>
     </w:rPr>
   </w:style>
   <w:style w:type="paragraph" w:styleId="berschrift1">
@@ -2385,6 +5020,60 @@
       <w:ind w:left="720"/>
       <w:contextualSpacing/>
     </w:pPr>
+  </w:style>
+  <w:style w:type="paragraph" w:styleId="Inhaltsverzeichnisberschrift">
+    <w:name w:val="TOC Heading"/>
+    <w:basedOn w:val="berschrift1"/>
+    <w:next w:val="Standard"/>
+    <w:uiPriority w:val="39"/>
+    <w:unhideWhenUsed/>
+    <w:qFormat/>
+    <w:rsid w:val="00356345"/>
+    <w:pPr>
+      <w:outlineLvl w:val="9"/>
+    </w:pPr>
+    <w:rPr>
+      <w:rFonts w:asciiTheme="majorHAnsi" w:hAnsiTheme="majorHAnsi"/>
+      <w:b w:val="0"/>
+      <w:sz w:val="32"/>
+      <w:lang w:eastAsia="de-CH"/>
+    </w:rPr>
+  </w:style>
+  <w:style w:type="paragraph" w:styleId="Verzeichnis2">
+    <w:name w:val="toc 2"/>
+    <w:basedOn w:val="Standard"/>
+    <w:next w:val="Standard"/>
+    <w:autoRedefine/>
+    <w:uiPriority w:val="39"/>
+    <w:unhideWhenUsed/>
+    <w:rsid w:val="00356345"/>
+    <w:pPr>
+      <w:spacing w:after="100"/>
+      <w:ind w:left="220"/>
+    </w:pPr>
+  </w:style>
+  <w:style w:type="character" w:styleId="Hyperlink">
+    <w:name w:val="Hyperlink"/>
+    <w:basedOn w:val="Absatz-Standardschriftart"/>
+    <w:uiPriority w:val="99"/>
+    <w:unhideWhenUsed/>
+    <w:rsid w:val="00356345"/>
+    <w:rPr>
+      <w:color w:val="0563C1" w:themeColor="hyperlink"/>
+      <w:u w:val="single"/>
+    </w:rPr>
+  </w:style>
+  <w:style w:type="character" w:styleId="NichtaufgelsteErwhnung">
+    <w:name w:val="Unresolved Mention"/>
+    <w:basedOn w:val="Absatz-Standardschriftart"/>
+    <w:uiPriority w:val="99"/>
+    <w:semiHidden/>
+    <w:unhideWhenUsed/>
+    <w:rsid w:val="006523AF"/>
+    <w:rPr>
+      <w:color w:val="605E5C"/>
+      <w:shd w:val="clear" w:color="auto" w:fill="E1DFDD"/>
+    </w:rPr>
   </w:style>
 </w:styles>
 </file>
@@ -2689,7 +5378,7 @@
 </file>
 
 <file path=customXml/itemProps1.xml><?xml version="1.0" encoding="utf-8"?>
-<ds:datastoreItem xmlns:ds="http://schemas.openxmlformats.org/officeDocument/2006/customXml" ds:itemID="{0273D3DF-02B3-4EE6-8DD8-7D1636F5C8CC}">
+<ds:datastoreItem xmlns:ds="http://schemas.openxmlformats.org/officeDocument/2006/customXml" ds:itemID="{3F113676-A78F-44D6-8A80-3A02E3D1035E}">
   <ds:schemaRefs>
     <ds:schemaRef ds:uri="http://schemas.openxmlformats.org/officeDocument/2006/bibliography"/>
   </ds:schemaRefs>

</xml_diff>

<commit_message>
documentation completed, setup manual added
</commit_message>
<xml_diff>
--- a/doc/Sbb_App_doku.docx
+++ b/doc/Sbb_App_doku.docx
@@ -751,7 +751,7 @@
               <w:r>
                 <w:fldChar w:fldCharType="separate"/>
               </w:r>
-              <w:hyperlink w:anchor="_Toc34916341" w:history="1">
+              <w:hyperlink w:anchor="_Toc34916630" w:history="1">
                 <w:r>
                   <w:rPr>
                     <w:rStyle w:val="Hyperlink"/>
@@ -778,7 +778,7 @@
                     <w:noProof/>
                     <w:webHidden/>
                   </w:rPr>
-                  <w:instrText xml:space="preserve"> PAGEREF _Toc34916341 \h </w:instrText>
+                  <w:instrText xml:space="preserve"> PAGEREF _Toc34916630 \h </w:instrText>
                 </w:r>
                 <w:r>
                   <w:rPr>
@@ -821,7 +821,7 @@
                   <w:lang w:eastAsia="de-CH"/>
                 </w:rPr>
               </w:pPr>
-              <w:hyperlink w:anchor="_Toc34916342" w:history="1">
+              <w:hyperlink w:anchor="_Toc34916631" w:history="1">
                 <w:r>
                   <w:rPr>
                     <w:rStyle w:val="Hyperlink"/>
@@ -849,7 +849,7 @@
                     <w:noProof/>
                     <w:webHidden/>
                   </w:rPr>
-                  <w:instrText xml:space="preserve"> PAGEREF _Toc34916342 \h </w:instrText>
+                  <w:instrText xml:space="preserve"> PAGEREF _Toc34916631 \h </w:instrText>
                 </w:r>
                 <w:r>
                   <w:rPr>
@@ -892,7 +892,7 @@
                   <w:lang w:eastAsia="de-CH"/>
                 </w:rPr>
               </w:pPr>
-              <w:hyperlink w:anchor="_Toc34916343" w:history="1">
+              <w:hyperlink w:anchor="_Toc34916632" w:history="1">
                 <w:r>
                   <w:rPr>
                     <w:rStyle w:val="Hyperlink"/>
@@ -920,7 +920,7 @@
                     <w:noProof/>
                     <w:webHidden/>
                   </w:rPr>
-                  <w:instrText xml:space="preserve"> PAGEREF _Toc34916343 \h </w:instrText>
+                  <w:instrText xml:space="preserve"> PAGEREF _Toc34916632 \h </w:instrText>
                 </w:r>
                 <w:r>
                   <w:rPr>
@@ -963,7 +963,7 @@
                   <w:lang w:eastAsia="de-CH"/>
                 </w:rPr>
               </w:pPr>
-              <w:hyperlink w:anchor="_Toc34916344" w:history="1">
+              <w:hyperlink w:anchor="_Toc34916633" w:history="1">
                 <w:r>
                   <w:rPr>
                     <w:rStyle w:val="Hyperlink"/>
@@ -990,7 +990,7 @@
                     <w:noProof/>
                     <w:webHidden/>
                   </w:rPr>
-                  <w:instrText xml:space="preserve"> PAGEREF _Toc34916344 \h </w:instrText>
+                  <w:instrText xml:space="preserve"> PAGEREF _Toc34916633 \h </w:instrText>
                 </w:r>
                 <w:r>
                   <w:rPr>
@@ -1033,7 +1033,7 @@
                   <w:lang w:eastAsia="de-CH"/>
                 </w:rPr>
               </w:pPr>
-              <w:hyperlink w:anchor="_Toc34916345" w:history="1">
+              <w:hyperlink w:anchor="_Toc34916634" w:history="1">
                 <w:r>
                   <w:rPr>
                     <w:rStyle w:val="Hyperlink"/>
@@ -1060,7 +1060,7 @@
                     <w:noProof/>
                     <w:webHidden/>
                   </w:rPr>
-                  <w:instrText xml:space="preserve"> PAGEREF _Toc34916345 \h </w:instrText>
+                  <w:instrText xml:space="preserve"> PAGEREF _Toc34916634 \h </w:instrText>
                 </w:r>
                 <w:r>
                   <w:rPr>
@@ -1103,7 +1103,77 @@
                   <w:lang w:eastAsia="de-CH"/>
                 </w:rPr>
               </w:pPr>
-              <w:hyperlink w:anchor="_Toc34916346" w:history="1">
+              <w:hyperlink w:anchor="_Toc34916635" w:history="1">
+                <w:r>
+                  <w:rPr>
+                    <w:rStyle w:val="Hyperlink"/>
+                    <w:noProof/>
+                  </w:rPr>
+                  <w:t>Test Protokoll</w:t>
+                </w:r>
+                <w:r>
+                  <w:rPr>
+                    <w:noProof/>
+                    <w:webHidden/>
+                  </w:rPr>
+                  <w:tab/>
+                </w:r>
+                <w:r>
+                  <w:rPr>
+                    <w:noProof/>
+                    <w:webHidden/>
+                  </w:rPr>
+                  <w:fldChar w:fldCharType="begin"/>
+                </w:r>
+                <w:r>
+                  <w:rPr>
+                    <w:noProof/>
+                    <w:webHidden/>
+                  </w:rPr>
+                  <w:instrText xml:space="preserve"> PAGEREF _Toc34916635 \h </w:instrText>
+                </w:r>
+                <w:r>
+                  <w:rPr>
+                    <w:noProof/>
+                    <w:webHidden/>
+                  </w:rPr>
+                </w:r>
+                <w:r>
+                  <w:rPr>
+                    <w:noProof/>
+                    <w:webHidden/>
+                  </w:rPr>
+                  <w:fldChar w:fldCharType="separate"/>
+                </w:r>
+                <w:r>
+                  <w:rPr>
+                    <w:noProof/>
+                    <w:webHidden/>
+                  </w:rPr>
+                  <w:t>10</w:t>
+                </w:r>
+                <w:r>
+                  <w:rPr>
+                    <w:noProof/>
+                    <w:webHidden/>
+                  </w:rPr>
+                  <w:fldChar w:fldCharType="end"/>
+                </w:r>
+              </w:hyperlink>
+            </w:p>
+            <w:p>
+              <w:pPr>
+                <w:pStyle w:val="Verzeichnis2"/>
+                <w:tabs>
+                  <w:tab w:val="right" w:leader="dot" w:pos="9062"/>
+                </w:tabs>
+                <w:rPr>
+                  <w:rFonts w:asciiTheme="minorHAnsi" w:eastAsiaTheme="minorEastAsia" w:hAnsiTheme="minorHAnsi"/>
+                  <w:noProof/>
+                  <w:lang w:eastAsia="de-CH"/>
+                </w:rPr>
+              </w:pPr>
+              <w:hyperlink w:anchor="_Toc34916636" w:history="1">
                 <w:r>
                   <w:rPr>
                     <w:rStyle w:val="Hyperlink"/>
@@ -1130,7 +1200,7 @@
                     <w:noProof/>
                     <w:webHidden/>
                   </w:rPr>
-                  <w:instrText xml:space="preserve"> PAGEREF _Toc34916346 \h </w:instrText>
+                  <w:instrText xml:space="preserve"> PAGEREF _Toc34916636 \h </w:instrText>
                 </w:r>
                 <w:r>
                   <w:rPr>
@@ -1150,7 +1220,7 @@
                     <w:noProof/>
                     <w:webHidden/>
                   </w:rPr>
-                  <w:t>10</w:t>
+                  <w:t>11</w:t>
                 </w:r>
                 <w:r>
                   <w:rPr>
@@ -1606,12 +1676,57 @@
               </w:p>
             </w:tc>
           </w:tr>
+          <w:tr>
+            <w:tc>
+              <w:tcPr>
+                <w:tcW w:w="762" w:type="dxa"/>
+              </w:tcPr>
+              <w:p>
+                <w:r>
+                  <w:t>A00+</w:t>
+                </w:r>
+              </w:p>
+            </w:tc>
+            <w:tc>
+              <w:tcPr>
+                <w:tcW w:w="6888" w:type="dxa"/>
+              </w:tcPr>
+              <w:p>
+                <w:r>
+                  <w:t>Der Benutzer soll Start- und Zielstation in der Suche mit einem Button wechseln können.</w:t>
+                </w:r>
+              </w:p>
+            </w:tc>
+            <w:tc>
+              <w:tcPr>
+                <w:tcW w:w="992" w:type="dxa"/>
+              </w:tcPr>
+              <w:p>
+                <w:pPr>
+                  <w:jc w:val="center"/>
+                </w:pPr>
+                <w:r>
+                  <w:t>3</w:t>
+                </w:r>
+              </w:p>
+            </w:tc>
+            <w:tc>
+              <w:tcPr>
+                <w:tcW w:w="1418" w:type="dxa"/>
+              </w:tcPr>
+              <w:p>
+                <w:r>
+                  <w:t>ja</w:t>
+                </w:r>
+              </w:p>
+            </w:tc>
+          </w:tr>
         </w:tbl>
         <w:p>
           <w:pPr>
             <w:pStyle w:val="berschrift2"/>
           </w:pPr>
-          <w:bookmarkStart w:id="0" w:name="_Toc34916341"/>
+          <w:bookmarkStart w:id="0" w:name="_Toc34916630"/>
           <w:r>
             <w:t>Anforderungen</w:t>
           </w:r>
@@ -1627,12 +1742,20 @@
               <w:lang w:val="fr-CH"/>
             </w:rPr>
           </w:pPr>
-          <w:bookmarkStart w:id="1" w:name="_Toc34916342"/>
+          <w:bookmarkStart w:id="1" w:name="_Toc34916631"/>
           <w:r>
             <w:rPr>
               <w:lang w:val="fr-CH"/>
             </w:rPr>
-            <w:t>GUI-En</w:t>
+            <w:lastRenderedPageBreak/>
+            <w:t>GUI-</w:t>
+          </w:r>
+          <w:proofErr w:type="spellStart"/>
+          <w:r>
+            <w:rPr>
+              <w:lang w:val="fr-CH"/>
+            </w:rPr>
+            <w:t>En</w:t>
           </w:r>
           <w:r>
             <w:rPr>
@@ -1641,6 +1764,7 @@
             <w:t>twurf</w:t>
           </w:r>
           <w:bookmarkEnd w:id="1"/>
+          <w:proofErr w:type="spellEnd"/>
         </w:p>
         <w:p>
           <w:pPr>
@@ -1712,7 +1836,6 @@
             <w:rPr>
               <w:noProof/>
             </w:rPr>
-            <w:lastRenderedPageBreak/>
             <w:drawing>
               <wp:inline distT="0" distB="0" distL="0" distR="0" wp14:anchorId="25C1D4B8" wp14:editId="22EF8589">
                 <wp:extent cx="4572000" cy="3356934"/>
@@ -1780,6 +1903,7 @@
             <w:rPr>
               <w:noProof/>
             </w:rPr>
+            <w:lastRenderedPageBreak/>
             <w:drawing>
               <wp:inline distT="0" distB="0" distL="0" distR="0" wp14:anchorId="3D4348CC" wp14:editId="34A9717A">
                 <wp:extent cx="4530688" cy="3445460"/>
@@ -1850,14 +1974,22 @@
               <w:lang w:val="fr-CH"/>
             </w:rPr>
           </w:pPr>
-          <w:bookmarkStart w:id="2" w:name="_Toc34916343"/>
+          <w:bookmarkStart w:id="2" w:name="_Toc34916632"/>
           <w:r>
             <w:rPr>
               <w:lang w:val="fr-CH"/>
             </w:rPr>
-            <w:t>Use Case Diagramm</w:t>
+            <w:t xml:space="preserve">Use Case </w:t>
+          </w:r>
+          <w:proofErr w:type="spellStart"/>
+          <w:r>
+            <w:rPr>
+              <w:lang w:val="fr-CH"/>
+            </w:rPr>
+            <w:t>Diagramm</w:t>
           </w:r>
           <w:bookmarkEnd w:id="2"/>
+          <w:proofErr w:type="spellEnd"/>
         </w:p>
         <w:p>
           <w:r>
@@ -1907,7 +2039,7 @@
       <w:pPr>
         <w:pStyle w:val="berschrift2"/>
       </w:pPr>
-      <w:bookmarkStart w:id="3" w:name="_Toc34916344"/>
+      <w:bookmarkStart w:id="3" w:name="_Toc34916633"/>
       <w:r>
         <w:t>Use Case Beschreibung</w:t>
       </w:r>
@@ -2651,7 +2783,7 @@
           <v:shape id="_x0000_i1035" type="#_x0000_t75" style="width:337.95pt;height:438.55pt" o:ole="">
             <v:imagedata r:id="rId10" o:title=""/>
           </v:shape>
-          <o:OLEObject Type="Embed" ProgID="Visio.Drawing.15" ShapeID="_x0000_i1035" DrawAspect="Content" ObjectID="_1645529364" r:id="rId11"/>
+          <o:OLEObject Type="Embed" ProgID="Visio.Drawing.15" ShapeID="_x0000_i1035" DrawAspect="Content" ObjectID="_1645533719" r:id="rId11"/>
         </w:object>
       </w:r>
     </w:p>
@@ -2712,7 +2844,7 @@
           <v:shape id="_x0000_i1042" type="#_x0000_t75" style="width:336.6pt;height:478.45pt" o:ole="">
             <v:imagedata r:id="rId12" o:title=""/>
           </v:shape>
-          <o:OLEObject Type="Embed" ProgID="Visio.Drawing.15" ShapeID="_x0000_i1042" DrawAspect="Content" ObjectID="_1645529365" r:id="rId13"/>
+          <o:OLEObject Type="Embed" ProgID="Visio.Drawing.15" ShapeID="_x0000_i1042" DrawAspect="Content" ObjectID="_1645533720" r:id="rId13"/>
         </w:object>
       </w:r>
     </w:p>
@@ -2744,7 +2876,7 @@
           <v:shape id="_x0000_i1046" type="#_x0000_t75" style="width:352.05pt;height:500.4pt" o:ole="">
             <v:imagedata r:id="rId14" o:title=""/>
           </v:shape>
-          <o:OLEObject Type="Embed" ProgID="Visio.Drawing.15" ShapeID="_x0000_i1046" DrawAspect="Content" ObjectID="_1645529366" r:id="rId15"/>
+          <o:OLEObject Type="Embed" ProgID="Visio.Drawing.15" ShapeID="_x0000_i1046" DrawAspect="Content" ObjectID="_1645533721" r:id="rId15"/>
         </w:object>
       </w:r>
     </w:p>
@@ -2763,17 +2895,152 @@
       <w:pPr>
         <w:pStyle w:val="berschrift2"/>
       </w:pPr>
-      <w:bookmarkStart w:id="4" w:name="_Toc34916345"/>
+      <w:bookmarkStart w:id="4" w:name="_Toc34916636"/>
+      <w:r>
+        <w:t>Programm Richtlinien</w:t>
+      </w:r>
+      <w:bookmarkEnd w:id="4"/>
+    </w:p>
+    <w:p/>
+    <w:p>
+      <w:r>
+        <w:t>Naming Conventions:</w:t>
+      </w:r>
+    </w:p>
+    <w:p>
+      <w:r>
+        <w:lastRenderedPageBreak/>
+        <w:t>-Pascal Case: Klassen</w:t>
+      </w:r>
+    </w:p>
+    <w:p>
+      <w:r>
+        <w:t xml:space="preserve">- </w:t>
+      </w:r>
+      <w:r>
+        <w:t>Camel Case: Variablen, Methoden, Eigensch</w:t>
+      </w:r>
+      <w:r>
+        <w:t>aften, GUI-Controls</w:t>
+      </w:r>
+    </w:p>
+    <w:p>
+      <w:r>
+        <w:t>- Für jede Klasse gibt es ein separater File.</w:t>
+      </w:r>
+    </w:p>
+    <w:p>
+      <w:r>
+        <w:t>- Die Methoden sind nach ihrer Funktion genannt.</w:t>
+      </w:r>
+    </w:p>
+    <w:p/>
+    <w:p>
+      <w:r>
+        <w:t>Declaration</w:t>
+      </w:r>
+    </w:p>
+    <w:p>
+      <w:r>
+        <w:t>- Die Membervariablen sind ganz oben unter dem Konstruktor.</w:t>
+      </w:r>
+    </w:p>
+    <w:p>
+      <w:r>
+        <w:t>- Die Unit Testrelevante Methoden sind sicher Public.</w:t>
+      </w:r>
+    </w:p>
+    <w:p>
+      <w:r>
+        <w:t>- Die Kontroller Methoden sind Private.</w:t>
+      </w:r>
+    </w:p>
+    <w:p>
+      <w:r>
+        <w:t>- Die Methoden von Klassen, die im Kontroller aufgerufen werden, sind Public.</w:t>
+      </w:r>
+    </w:p>
+    <w:p>
+      <w:r>
+        <w:t>- Die geschweiften Klammern sind in eine neue Zeile bei der Methode Deklaration.</w:t>
+      </w:r>
+    </w:p>
+    <w:p>
+      <w:r>
+        <w:t>Pro Methode möglichst wenig Zeilen.</w:t>
+      </w:r>
+    </w:p>
+    <w:p/>
+    <w:p>
+      <w:r>
+        <w:t>Comments</w:t>
+      </w:r>
+    </w:p>
+    <w:p>
+      <w:r>
+        <w:t xml:space="preserve">- Wird, für die Unterscheiden von verschiedenen Bereichen benötigt (z.B.: Membervariablen, </w:t>
+      </w:r>
+      <w:proofErr w:type="spellStart"/>
+      <w:r>
+        <w:t>Kontrol</w:t>
+      </w:r>
+      <w:proofErr w:type="spellEnd"/>
+      <w:r>
+        <w:t xml:space="preserve"> Methoden, Validierung, usw.).</w:t>
+      </w:r>
+    </w:p>
+    <w:p/>
+    <w:p>
+      <w:r>
+        <w:t>Statements</w:t>
+      </w:r>
+    </w:p>
+    <w:p>
+      <w:r>
+        <w:t xml:space="preserve">- Bei </w:t>
+      </w:r>
+      <w:proofErr w:type="spellStart"/>
+      <w:r>
+        <w:t>for</w:t>
+      </w:r>
+      <w:proofErr w:type="spellEnd"/>
+      <w:r>
+        <w:t xml:space="preserve"> </w:t>
+      </w:r>
+      <w:proofErr w:type="spellStart"/>
+      <w:r>
+        <w:t>Scheifen</w:t>
+      </w:r>
+      <w:proofErr w:type="spellEnd"/>
+      <w:r>
+        <w:t xml:space="preserve"> ein Buchstabe brauchen</w:t>
+      </w:r>
+    </w:p>
+    <w:p>
+      <w:r>
+        <w:t>- Innerhalb von Statements sind die Zeilen eingerückt</w:t>
+      </w:r>
+    </w:p>
+    <w:p>
+      <w:r>
+        <w:t>- Die geschweiften Klammern sind in eine neue Zeile bei den Statements.</w:t>
+      </w:r>
+    </w:p>
+    <w:p/>
+    <w:p>
+      <w:pPr>
+        <w:pStyle w:val="berschrift2"/>
+      </w:pPr>
+      <w:bookmarkStart w:id="5" w:name="_Toc34916634"/>
       <w:r>
         <w:t>Testfälle</w:t>
       </w:r>
-      <w:bookmarkEnd w:id="4"/>
+      <w:bookmarkEnd w:id="5"/>
     </w:p>
     <w:p/>
     <w:p/>
     <w:p>
       <w:r>
-        <w:lastRenderedPageBreak/>
         <w:t>A001</w:t>
       </w:r>
       <w:r>
@@ -2933,8 +3200,17 @@
                 <w:b/>
                 <w:bCs/>
               </w:rPr>
-              <w:t>Luzern, Pilatusplatz</w:t>
-            </w:r>
+              <w:t xml:space="preserve">Luzern, </w:t>
+            </w:r>
+            <w:proofErr w:type="spellStart"/>
+            <w:r>
+              <w:rPr>
+                <w:b/>
+                <w:bCs/>
+              </w:rPr>
+              <w:t>Pilatusplatz</w:t>
+            </w:r>
+            <w:proofErr w:type="spellEnd"/>
           </w:p>
           <w:p>
             <w:pPr>
@@ -2948,8 +3224,17 @@
                 <w:b/>
                 <w:bCs/>
               </w:rPr>
-              <w:t>Luzern, Schwahnenplatz</w:t>
-            </w:r>
+              <w:t xml:space="preserve">Luzern, </w:t>
+            </w:r>
+            <w:proofErr w:type="spellStart"/>
+            <w:r>
+              <w:rPr>
+                <w:b/>
+                <w:bCs/>
+              </w:rPr>
+              <w:t>Schwahnenplatz</w:t>
+            </w:r>
+            <w:proofErr w:type="spellEnd"/>
           </w:p>
           <w:p>
             <w:pPr>
@@ -2963,8 +3248,17 @@
                 <w:b/>
                 <w:bCs/>
               </w:rPr>
-              <w:t>Luzern, Luzernerhof</w:t>
-            </w:r>
+              <w:t xml:space="preserve">Luzern, </w:t>
+            </w:r>
+            <w:proofErr w:type="spellStart"/>
+            <w:r>
+              <w:rPr>
+                <w:b/>
+                <w:bCs/>
+              </w:rPr>
+              <w:t>Luzernerhof</w:t>
+            </w:r>
+            <w:proofErr w:type="spellEnd"/>
           </w:p>
           <w:p>
             <w:pPr>
@@ -2978,6 +3272,7 @@
                 <w:b/>
                 <w:bCs/>
               </w:rPr>
+              <w:lastRenderedPageBreak/>
               <w:t>Luzern Allmend/Messe</w:t>
             </w:r>
           </w:p>
@@ -3305,7 +3600,15 @@
           </w:tcPr>
           <w:p>
             <w:r>
-              <w:t>«Luzern» in «Station» eingegeben wird und auf «Abfahrtstafen» gedrückt wird</w:t>
+              <w:t>«Luzern» in «Station» eingegeben wird und auf «</w:t>
+            </w:r>
+            <w:proofErr w:type="spellStart"/>
+            <w:r>
+              <w:t>Abfahrtstafen</w:t>
+            </w:r>
+            <w:proofErr w:type="spellEnd"/>
+            <w:r>
+              <w:t>» gedrückt wird</w:t>
             </w:r>
           </w:p>
         </w:tc>
@@ -3469,7 +3772,6 @@
                 <w:b/>
                 <w:bCs/>
               </w:rPr>
-              <w:lastRenderedPageBreak/>
               <w:t>2020-03-12 |  14:05 Luzern --&gt; Sursee  14:24</w:t>
             </w:r>
           </w:p>
@@ -3591,6 +3893,7 @@
           </w:tcPr>
           <w:p>
             <w:r>
+              <w:lastRenderedPageBreak/>
               <w:t>2</w:t>
             </w:r>
           </w:p>
@@ -3910,13 +4213,148 @@
     </w:tbl>
     <w:p/>
     <w:p>
+      <w:r>
+        <w:t>A00+test</w:t>
+      </w:r>
+    </w:p>
+    <w:tbl>
+      <w:tblPr>
+        <w:tblStyle w:val="Tabellenraster"/>
+        <w:tblW w:w="0" w:type="auto"/>
+        <w:tblLook w:val="04A0" w:firstRow="1" w:lastRow="0" w:firstColumn="1" w:lastColumn="0" w:noHBand="0" w:noVBand="1"/>
+      </w:tblPr>
+      <w:tblGrid>
+        <w:gridCol w:w="846"/>
+        <w:gridCol w:w="4678"/>
+        <w:gridCol w:w="3538"/>
+      </w:tblGrid>
+      <w:tr>
+        <w:tc>
+          <w:tcPr>
+            <w:tcW w:w="846" w:type="dxa"/>
+          </w:tcPr>
+          <w:p>
+            <w:r>
+              <w:t>Schritt</w:t>
+            </w:r>
+          </w:p>
+        </w:tc>
+        <w:tc>
+          <w:tcPr>
+            <w:tcW w:w="4678" w:type="dxa"/>
+          </w:tcPr>
+          <w:p>
+            <w:r>
+              <w:t>Wenn…</w:t>
+            </w:r>
+          </w:p>
+        </w:tc>
+        <w:tc>
+          <w:tcPr>
+            <w:tcW w:w="3538" w:type="dxa"/>
+          </w:tcPr>
+          <w:p>
+            <w:r>
+              <w:t>Dann…</w:t>
+            </w:r>
+          </w:p>
+        </w:tc>
+      </w:tr>
+      <w:tr>
+        <w:tc>
+          <w:tcPr>
+            <w:tcW w:w="846" w:type="dxa"/>
+          </w:tcPr>
+          <w:p>
+            <w:r>
+              <w:t>1</w:t>
+            </w:r>
+          </w:p>
+        </w:tc>
+        <w:tc>
+          <w:tcPr>
+            <w:tcW w:w="4678" w:type="dxa"/>
+          </w:tcPr>
+          <w:p>
+            <w:r>
+              <w:t>das App gestartet wird mit verfügbarem Internet.</w:t>
+            </w:r>
+          </w:p>
+        </w:tc>
+        <w:tc>
+          <w:tcPr>
+            <w:tcW w:w="3538" w:type="dxa"/>
+          </w:tcPr>
+          <w:p>
+            <w:r>
+              <w:t>Die GUI soll erscheinen</w:t>
+            </w:r>
+          </w:p>
+        </w:tc>
+      </w:tr>
+      <w:tr>
+        <w:tc>
+          <w:tcPr>
+            <w:tcW w:w="846" w:type="dxa"/>
+          </w:tcPr>
+          <w:p>
+            <w:r>
+              <w:t>2</w:t>
+            </w:r>
+          </w:p>
+        </w:tc>
+        <w:tc>
+          <w:tcPr>
+            <w:tcW w:w="4678" w:type="dxa"/>
+          </w:tcPr>
+          <w:p>
+            <w:r>
+              <w:t>«Luzern» in «von»</w:t>
+            </w:r>
+            <w:r>
+              <w:t xml:space="preserve"> und</w:t>
+            </w:r>
+            <w:r>
+              <w:t xml:space="preserve"> «Sursee» in «bis», eingegeben wird und auf «</w:t>
+            </w:r>
+            <w:r>
+              <w:t>↕</w:t>
+            </w:r>
+            <w:r>
+              <w:t>» gedrückt wird</w:t>
+            </w:r>
+          </w:p>
+        </w:tc>
+        <w:tc>
+          <w:tcPr>
+            <w:tcW w:w="3538" w:type="dxa"/>
+          </w:tcPr>
+          <w:p>
+            <w:r>
+              <w:t>Soll «Luzern» in «bis» und «Sursee» in «von» erschei</w:t>
+            </w:r>
+            <w:bookmarkStart w:id="6" w:name="_GoBack"/>
+            <w:bookmarkEnd w:id="6"/>
+            <w:r>
+              <w:t xml:space="preserve">nen </w:t>
+            </w:r>
+          </w:p>
+          <w:p/>
+        </w:tc>
+      </w:tr>
+    </w:tbl>
+    <w:p/>
+    <w:p>
       <w:pPr>
         <w:pStyle w:val="berschrift2"/>
       </w:pPr>
+      <w:bookmarkStart w:id="7" w:name="_Toc34916635"/>
       <w:r>
         <w:t>Test Protokoll</w:t>
       </w:r>
-    </w:p>
+      <w:bookmarkEnd w:id="7"/>
+    </w:p>
+    <w:p/>
     <w:tbl>
       <w:tblPr>
         <w:tblStyle w:val="Tabellenraster"/>
@@ -3966,12 +4404,7 @@
           </w:tcPr>
           <w:p>
             <w:r>
-              <w:t>E</w:t>
-            </w:r>
-            <w:bookmarkStart w:id="5" w:name="_GoBack"/>
-            <w:bookmarkEnd w:id="5"/>
-            <w:r>
-              <w:t>rfolgreich</w:t>
+              <w:t>Erfolgreich</w:t>
             </w:r>
           </w:p>
         </w:tc>
@@ -4097,6 +4530,28 @@
             </w:r>
             <w:r>
               <w:t>rfolgreich</w:t>
+            </w:r>
+          </w:p>
+        </w:tc>
+      </w:tr>
+      <w:tr>
+        <w:tc>
+          <w:tcPr>
+            <w:tcW w:w="1021" w:type="dxa"/>
+          </w:tcPr>
+          <w:p>
+            <w:r>
+              <w:t>A00+test</w:t>
+            </w:r>
+          </w:p>
+        </w:tc>
+        <w:tc>
+          <w:tcPr>
+            <w:tcW w:w="1101" w:type="dxa"/>
+          </w:tcPr>
+          <w:p>
+            <w:r>
+              <w:t>Erfolgreich</w:t>
             </w:r>
           </w:p>
         </w:tc>
@@ -4108,160 +4563,806 @@
       <w:pPr>
         <w:pStyle w:val="berschrift2"/>
       </w:pPr>
-      <w:bookmarkStart w:id="6" w:name="_Toc34916346"/>
-      <w:r>
-        <w:t>Programm Richtlinien</w:t>
-      </w:r>
-      <w:bookmarkEnd w:id="6"/>
+      <w:r>
+        <w:t>Installationsanleitung</w:t>
+      </w:r>
+      <w:r>
+        <w:t xml:space="preserve"> für Windows</w:t>
+      </w:r>
     </w:p>
     <w:p/>
     <w:p>
       <w:r>
-        <w:t>Naming Conventions</w:t>
-      </w:r>
-      <w:r>
-        <w:t>:</w:t>
-      </w:r>
-    </w:p>
-    <w:p>
-      <w:r>
-        <w:t>-</w:t>
-      </w:r>
-      <w:r>
-        <w:t>Pascal Case: Klassen</w:t>
-      </w:r>
-    </w:p>
-    <w:p>
-      <w:r>
-        <w:t xml:space="preserve">- </w:t>
-      </w:r>
-      <w:r>
-        <w:t>Camel Case: Variablen, Methoden</w:t>
-      </w:r>
-      <w:r>
-        <w:t>, Eigensch</w:t>
-      </w:r>
-      <w:r>
-        <w:t>aften, GUI-Controls</w:t>
-      </w:r>
-    </w:p>
-    <w:p>
-      <w:r>
-        <w:t xml:space="preserve">- </w:t>
-      </w:r>
-      <w:r>
-        <w:t>Für jede Klasse gibt es ein separater File.</w:t>
-      </w:r>
-    </w:p>
-    <w:p>
-      <w:r>
-        <w:t xml:space="preserve">- </w:t>
-      </w:r>
-      <w:r>
-        <w:t>Die Methoden sind nach ihrer Funktion genannt.</w:t>
-      </w:r>
+        <w:t xml:space="preserve">1, </w:t>
+      </w:r>
+    </w:p>
+    <w:p>
+      <w:r>
+        <w:t>Im Browser</w:t>
+      </w:r>
+      <w:r>
+        <w:t>, oben bei der Eingabe</w:t>
+      </w:r>
+      <w:r>
+        <w:t xml:space="preserve"> den folgenden Link eingeben: </w:t>
+      </w:r>
+      <w:hyperlink r:id="rId17" w:history="1">
+        <w:r>
+          <w:rPr>
+            <w:rStyle w:val="Hyperlink"/>
+          </w:rPr>
+          <w:t>https://githu</w:t>
+        </w:r>
+        <w:r>
+          <w:rPr>
+            <w:rStyle w:val="Hyperlink"/>
+          </w:rPr>
+          <w:t>b.com/danypolgar/modul-318-student/blob/master/setup/sbbappsetup.exe</w:t>
+        </w:r>
+        <w:r>
+          <w:rPr>
+            <w:rStyle w:val="Hyperlink"/>
+          </w:rPr>
+          <w:t>?raw=true</w:t>
+        </w:r>
+      </w:hyperlink>
     </w:p>
     <w:p/>
     <w:p>
       <w:r>
-        <w:t>Declaration</w:t>
-      </w:r>
-    </w:p>
-    <w:p>
-      <w:r>
-        <w:t xml:space="preserve">- </w:t>
-      </w:r>
-      <w:r>
-        <w:t>Die Membervariablen sind ganz oben</w:t>
-      </w:r>
-      <w:r>
-        <w:t xml:space="preserve"> unter dem Konstruktor</w:t>
-      </w:r>
-      <w:r>
-        <w:t>.</w:t>
-      </w:r>
-    </w:p>
-    <w:p>
-      <w:r>
-        <w:t xml:space="preserve">- </w:t>
-      </w:r>
-      <w:r>
-        <w:t xml:space="preserve">Die </w:t>
-      </w:r>
-      <w:r>
-        <w:t xml:space="preserve">Unit </w:t>
-      </w:r>
-      <w:r>
-        <w:t>Testrelevante Methoden sind sicher Public.</w:t>
-      </w:r>
-    </w:p>
-    <w:p>
-      <w:r>
-        <w:t>- Die Kontroller Methoden sind Private.</w:t>
-      </w:r>
-    </w:p>
-    <w:p>
-      <w:r>
-        <w:t>- Die Methoden von Klassen, die im Kontroller aufgerufen werden, sind Public.</w:t>
-      </w:r>
-    </w:p>
-    <w:p>
-      <w:r>
-        <w:t xml:space="preserve">- </w:t>
-      </w:r>
-      <w:r>
-        <w:t>Die geschweiften Klammern sind in eine neue Zeile bei der Methode Deklaration.</w:t>
-      </w:r>
-    </w:p>
-    <w:p>
-      <w:r>
-        <w:t>Pro Methode möglichst wenig Zeilen.</w:t>
+        <w:t>2,</w:t>
+      </w:r>
+    </w:p>
+    <w:p>
+      <w:r>
+        <w:t xml:space="preserve">Auf der Webseite </w:t>
+      </w:r>
+      <w:r>
+        <w:t xml:space="preserve">wird Links unten «sbbappsetup.exe» erscheinen. </w:t>
+      </w:r>
+    </w:p>
+    <w:p>
+      <w:r>
+        <w:rPr>
+          <w:noProof/>
+        </w:rPr>
+        <w:drawing>
+          <wp:inline distT="0" distB="0" distL="0" distR="0" wp14:anchorId="28233BF7" wp14:editId="1E7EE4C0">
+            <wp:extent cx="5756910" cy="3594100"/>
+            <wp:effectExtent l="0" t="0" r="0" b="6350"/>
+            <wp:docPr id="8" name="Grafik 8"/>
+            <wp:cNvGraphicFramePr>
+              <a:graphicFrameLocks xmlns:a="http://schemas.openxmlformats.org/drawingml/2006/main" noChangeAspect="1"/>
+            </wp:cNvGraphicFramePr>
+            <a:graphic xmlns:a="http://schemas.openxmlformats.org/drawingml/2006/main">
+              <a:graphicData uri="http://schemas.openxmlformats.org/drawingml/2006/picture">
+                <pic:pic xmlns:pic="http://schemas.openxmlformats.org/drawingml/2006/picture">
+                  <pic:nvPicPr>
+                    <pic:cNvPr id="0" name="Picture 39"/>
+                    <pic:cNvPicPr>
+                      <a:picLocks noChangeAspect="1" noChangeArrowheads="1"/>
+                    </pic:cNvPicPr>
+                  </pic:nvPicPr>
+                  <pic:blipFill>
+                    <a:blip r:embed="rId18">
+                      <a:extLst>
+                        <a:ext uri="{28A0092B-C50C-407E-A947-70E740481C1C}">
+                          <a14:useLocalDpi xmlns:a14="http://schemas.microsoft.com/office/drawing/2010/main" val="0"/>
+                        </a:ext>
+                      </a:extLst>
+                    </a:blip>
+                    <a:srcRect/>
+                    <a:stretch>
+                      <a:fillRect/>
+                    </a:stretch>
+                  </pic:blipFill>
+                  <pic:spPr bwMode="auto">
+                    <a:xfrm>
+                      <a:off x="0" y="0"/>
+                      <a:ext cx="5756910" cy="3594100"/>
+                    </a:xfrm>
+                    <a:prstGeom prst="rect">
+                      <a:avLst/>
+                    </a:prstGeom>
+                    <a:noFill/>
+                    <a:ln>
+                      <a:noFill/>
+                    </a:ln>
+                  </pic:spPr>
+                </pic:pic>
+              </a:graphicData>
+            </a:graphic>
+          </wp:inline>
+        </w:drawing>
       </w:r>
     </w:p>
     <w:p/>
     <w:p>
       <w:r>
-        <w:t>Comments</w:t>
-      </w:r>
-    </w:p>
-    <w:p>
-      <w:r>
-        <w:t>- Wird, für die Unterscheiden von verschiedenen Bereichen benötigt (z.B.: Membervariablen, Kontrol Methoden, Validierung, usw.).</w:t>
+        <w:t>3,</w:t>
+      </w:r>
+    </w:p>
+    <w:p>
+      <w:r>
+        <w:t>Es soll auf dem kleinen Pfeil geklickt werden dann Beibehalten.</w:t>
+      </w:r>
+    </w:p>
+    <w:p>
+      <w:r>
+        <w:rPr>
+          <w:noProof/>
+        </w:rPr>
+        <w:lastRenderedPageBreak/>
+        <w:drawing>
+          <wp:inline distT="0" distB="0" distL="0" distR="0" wp14:anchorId="6593C2C9" wp14:editId="0E834260">
+            <wp:extent cx="5052011" cy="3433205"/>
+            <wp:effectExtent l="0" t="0" r="0" b="0"/>
+            <wp:docPr id="9" name="Grafik 9"/>
+            <wp:cNvGraphicFramePr>
+              <a:graphicFrameLocks xmlns:a="http://schemas.openxmlformats.org/drawingml/2006/main" noChangeAspect="1"/>
+            </wp:cNvGraphicFramePr>
+            <a:graphic xmlns:a="http://schemas.openxmlformats.org/drawingml/2006/main">
+              <a:graphicData uri="http://schemas.openxmlformats.org/drawingml/2006/picture">
+                <pic:pic xmlns:pic="http://schemas.openxmlformats.org/drawingml/2006/picture">
+                  <pic:nvPicPr>
+                    <pic:cNvPr id="0" name="Picture 40"/>
+                    <pic:cNvPicPr>
+                      <a:picLocks noChangeAspect="1" noChangeArrowheads="1"/>
+                    </pic:cNvPicPr>
+                  </pic:nvPicPr>
+                  <pic:blipFill>
+                    <a:blip r:embed="rId19">
+                      <a:extLst>
+                        <a:ext uri="{28A0092B-C50C-407E-A947-70E740481C1C}">
+                          <a14:useLocalDpi xmlns:a14="http://schemas.microsoft.com/office/drawing/2010/main" val="0"/>
+                        </a:ext>
+                      </a:extLst>
+                    </a:blip>
+                    <a:srcRect/>
+                    <a:stretch>
+                      <a:fillRect/>
+                    </a:stretch>
+                  </pic:blipFill>
+                  <pic:spPr bwMode="auto">
+                    <a:xfrm>
+                      <a:off x="0" y="0"/>
+                      <a:ext cx="5059954" cy="3438603"/>
+                    </a:xfrm>
+                    <a:prstGeom prst="rect">
+                      <a:avLst/>
+                    </a:prstGeom>
+                    <a:noFill/>
+                    <a:ln>
+                      <a:noFill/>
+                    </a:ln>
+                  </pic:spPr>
+                </pic:pic>
+              </a:graphicData>
+            </a:graphic>
+          </wp:inline>
+        </w:drawing>
+      </w:r>
+    </w:p>
+    <w:p>
+      <w:r>
+        <w:t xml:space="preserve">4, </w:t>
+      </w:r>
+    </w:p>
+    <w:p>
+      <w:r>
+        <w:t>Dann wird wieder «sbbappsetup.exe» links unten erscheinen mit einem anderen Bild. Es soll drauf geklickt werden, aber jetzt nicht auf dem Pfeil, sondern auf dem Text «sbbappsetup.exe».</w:t>
+      </w:r>
+    </w:p>
+    <w:p>
+      <w:r>
+        <w:rPr>
+          <w:noProof/>
+        </w:rPr>
+        <w:drawing>
+          <wp:inline distT="0" distB="0" distL="0" distR="0" wp14:anchorId="03738C57" wp14:editId="3AEA0CA2">
+            <wp:extent cx="5590489" cy="3466769"/>
+            <wp:effectExtent l="0" t="0" r="0" b="635"/>
+            <wp:docPr id="10" name="Grafik 10"/>
+            <wp:cNvGraphicFramePr>
+              <a:graphicFrameLocks xmlns:a="http://schemas.openxmlformats.org/drawingml/2006/main" noChangeAspect="1"/>
+            </wp:cNvGraphicFramePr>
+            <a:graphic xmlns:a="http://schemas.openxmlformats.org/drawingml/2006/main">
+              <a:graphicData uri="http://schemas.openxmlformats.org/drawingml/2006/picture">
+                <pic:pic xmlns:pic="http://schemas.openxmlformats.org/drawingml/2006/picture">
+                  <pic:nvPicPr>
+                    <pic:cNvPr id="0" name="Picture 41"/>
+                    <pic:cNvPicPr>
+                      <a:picLocks noChangeAspect="1" noChangeArrowheads="1"/>
+                    </pic:cNvPicPr>
+                  </pic:nvPicPr>
+                  <pic:blipFill>
+                    <a:blip r:embed="rId20">
+                      <a:extLst>
+                        <a:ext uri="{28A0092B-C50C-407E-A947-70E740481C1C}">
+                          <a14:useLocalDpi xmlns:a14="http://schemas.microsoft.com/office/drawing/2010/main" val="0"/>
+                        </a:ext>
+                      </a:extLst>
+                    </a:blip>
+                    <a:srcRect/>
+                    <a:stretch>
+                      <a:fillRect/>
+                    </a:stretch>
+                  </pic:blipFill>
+                  <pic:spPr bwMode="auto">
+                    <a:xfrm>
+                      <a:off x="0" y="0"/>
+                      <a:ext cx="5595645" cy="3469966"/>
+                    </a:xfrm>
+                    <a:prstGeom prst="rect">
+                      <a:avLst/>
+                    </a:prstGeom>
+                    <a:noFill/>
+                    <a:ln>
+                      <a:noFill/>
+                    </a:ln>
+                  </pic:spPr>
+                </pic:pic>
+              </a:graphicData>
+            </a:graphic>
+          </wp:inline>
+        </w:drawing>
       </w:r>
     </w:p>
     <w:p/>
     <w:p>
       <w:r>
-        <w:t>Statements</w:t>
-      </w:r>
-    </w:p>
-    <w:p>
-      <w:r>
-        <w:t xml:space="preserve">- </w:t>
-      </w:r>
-      <w:r>
-        <w:t>Bei for Scheifen ein Buchstabe brauchen</w:t>
-      </w:r>
-    </w:p>
-    <w:p>
-      <w:r>
-        <w:t xml:space="preserve">- </w:t>
-      </w:r>
-      <w:r>
-        <w:t>Innerhalb von Statements sind die Zeilen eingerückt</w:t>
-      </w:r>
-    </w:p>
-    <w:p>
-      <w:r>
-        <w:t xml:space="preserve">- </w:t>
-      </w:r>
-      <w:r>
-        <w:t>Die geschweiften Klammern sind in eine neue Zeile bei den Statements.</w:t>
+        <w:t>5,</w:t>
+      </w:r>
+    </w:p>
+    <w:p>
+      <w:r>
+        <w:t>Dann wird ein Fenster erscheinen. Dort soll auf weitere Informationen geklickt werden.</w:t>
+      </w:r>
+    </w:p>
+    <w:p>
+      <w:r>
+        <w:rPr>
+          <w:noProof/>
+        </w:rPr>
+        <w:lastRenderedPageBreak/>
+        <w:drawing>
+          <wp:inline distT="0" distB="0" distL="0" distR="0" wp14:anchorId="214A0B88" wp14:editId="053A1997">
+            <wp:extent cx="4022586" cy="3776870"/>
+            <wp:effectExtent l="0" t="0" r="0" b="0"/>
+            <wp:docPr id="11" name="Grafik 11"/>
+            <wp:cNvGraphicFramePr>
+              <a:graphicFrameLocks xmlns:a="http://schemas.openxmlformats.org/drawingml/2006/main" noChangeAspect="1"/>
+            </wp:cNvGraphicFramePr>
+            <a:graphic xmlns:a="http://schemas.openxmlformats.org/drawingml/2006/main">
+              <a:graphicData uri="http://schemas.openxmlformats.org/drawingml/2006/picture">
+                <pic:pic xmlns:pic="http://schemas.openxmlformats.org/drawingml/2006/picture">
+                  <pic:nvPicPr>
+                    <pic:cNvPr id="0" name="Picture 42"/>
+                    <pic:cNvPicPr>
+                      <a:picLocks noChangeAspect="1" noChangeArrowheads="1"/>
+                    </pic:cNvPicPr>
+                  </pic:nvPicPr>
+                  <pic:blipFill>
+                    <a:blip r:embed="rId21">
+                      <a:extLst>
+                        <a:ext uri="{28A0092B-C50C-407E-A947-70E740481C1C}">
+                          <a14:useLocalDpi xmlns:a14="http://schemas.microsoft.com/office/drawing/2010/main" val="0"/>
+                        </a:ext>
+                      </a:extLst>
+                    </a:blip>
+                    <a:srcRect/>
+                    <a:stretch>
+                      <a:fillRect/>
+                    </a:stretch>
+                  </pic:blipFill>
+                  <pic:spPr bwMode="auto">
+                    <a:xfrm>
+                      <a:off x="0" y="0"/>
+                      <a:ext cx="4027044" cy="3781056"/>
+                    </a:xfrm>
+                    <a:prstGeom prst="rect">
+                      <a:avLst/>
+                    </a:prstGeom>
+                    <a:noFill/>
+                    <a:ln>
+                      <a:noFill/>
+                    </a:ln>
+                  </pic:spPr>
+                </pic:pic>
+              </a:graphicData>
+            </a:graphic>
+          </wp:inline>
+        </w:drawing>
+      </w:r>
+    </w:p>
+    <w:p>
+      <w:r>
+        <w:t>6,</w:t>
+      </w:r>
+    </w:p>
+    <w:p>
+      <w:r>
+        <w:t>Im nächsten Fenster auf «Trotzdem ausführen» drücken.</w:t>
+      </w:r>
+    </w:p>
+    <w:p>
+      <w:r>
+        <w:rPr>
+          <w:noProof/>
+        </w:rPr>
+        <w:drawing>
+          <wp:inline distT="0" distB="0" distL="0" distR="0" wp14:anchorId="7E7C87D3" wp14:editId="33519CB9">
+            <wp:extent cx="3784821" cy="3578376"/>
+            <wp:effectExtent l="0" t="0" r="6350" b="3175"/>
+            <wp:docPr id="12" name="Grafik 12"/>
+            <wp:cNvGraphicFramePr>
+              <a:graphicFrameLocks xmlns:a="http://schemas.openxmlformats.org/drawingml/2006/main" noChangeAspect="1"/>
+            </wp:cNvGraphicFramePr>
+            <a:graphic xmlns:a="http://schemas.openxmlformats.org/drawingml/2006/main">
+              <a:graphicData uri="http://schemas.openxmlformats.org/drawingml/2006/picture">
+                <pic:pic xmlns:pic="http://schemas.openxmlformats.org/drawingml/2006/picture">
+                  <pic:nvPicPr>
+                    <pic:cNvPr id="0" name="Picture 43"/>
+                    <pic:cNvPicPr>
+                      <a:picLocks noChangeAspect="1" noChangeArrowheads="1"/>
+                    </pic:cNvPicPr>
+                  </pic:nvPicPr>
+                  <pic:blipFill>
+                    <a:blip r:embed="rId22">
+                      <a:extLst>
+                        <a:ext uri="{28A0092B-C50C-407E-A947-70E740481C1C}">
+                          <a14:useLocalDpi xmlns:a14="http://schemas.microsoft.com/office/drawing/2010/main" val="0"/>
+                        </a:ext>
+                      </a:extLst>
+                    </a:blip>
+                    <a:srcRect/>
+                    <a:stretch>
+                      <a:fillRect/>
+                    </a:stretch>
+                  </pic:blipFill>
+                  <pic:spPr bwMode="auto">
+                    <a:xfrm>
+                      <a:off x="0" y="0"/>
+                      <a:ext cx="3792515" cy="3585651"/>
+                    </a:xfrm>
+                    <a:prstGeom prst="rect">
+                      <a:avLst/>
+                    </a:prstGeom>
+                    <a:noFill/>
+                    <a:ln>
+                      <a:noFill/>
+                    </a:ln>
+                  </pic:spPr>
+                </pic:pic>
+              </a:graphicData>
+            </a:graphic>
+          </wp:inline>
+        </w:drawing>
+      </w:r>
+    </w:p>
+    <w:p/>
+    <w:p>
+      <w:r>
+        <w:t xml:space="preserve">7, </w:t>
+      </w:r>
+    </w:p>
+    <w:p>
+      <w:r>
+        <w:t>Dann wird ein Administrator Fenster erscheinen, dort soll auf «Ja» gedrückt werden.</w:t>
+      </w:r>
+    </w:p>
+    <w:p/>
+    <w:p>
+      <w:r>
+        <w:t>8,</w:t>
+      </w:r>
+    </w:p>
+    <w:p>
+      <w:r>
+        <w:t xml:space="preserve">Dann kommt wieder ein Fenster, wo man die Sprache Deutsch oder Englisch auswählen kann. </w:t>
+      </w:r>
+      <w:r>
+        <w:t>Nach der Auswahl auf «OK» drücken.</w:t>
+      </w:r>
+    </w:p>
+    <w:p>
+      <w:r>
+        <w:rPr>
+          <w:noProof/>
+        </w:rPr>
+        <w:drawing>
+          <wp:inline distT="0" distB="0" distL="0" distR="0" wp14:anchorId="5DD539C4" wp14:editId="5ABCFF95">
+            <wp:extent cx="2655570" cy="1431290"/>
+            <wp:effectExtent l="0" t="0" r="0" b="0"/>
+            <wp:docPr id="13" name="Grafik 13"/>
+            <wp:cNvGraphicFramePr>
+              <a:graphicFrameLocks xmlns:a="http://schemas.openxmlformats.org/drawingml/2006/main" noChangeAspect="1"/>
+            </wp:cNvGraphicFramePr>
+            <a:graphic xmlns:a="http://schemas.openxmlformats.org/drawingml/2006/main">
+              <a:graphicData uri="http://schemas.openxmlformats.org/drawingml/2006/picture">
+                <pic:pic xmlns:pic="http://schemas.openxmlformats.org/drawingml/2006/picture">
+                  <pic:nvPicPr>
+                    <pic:cNvPr id="0" name="Picture 44"/>
+                    <pic:cNvPicPr>
+                      <a:picLocks noChangeAspect="1" noChangeArrowheads="1"/>
+                    </pic:cNvPicPr>
+                  </pic:nvPicPr>
+                  <pic:blipFill>
+                    <a:blip r:embed="rId23">
+                      <a:extLst>
+                        <a:ext uri="{28A0092B-C50C-407E-A947-70E740481C1C}">
+                          <a14:useLocalDpi xmlns:a14="http://schemas.microsoft.com/office/drawing/2010/main" val="0"/>
+                        </a:ext>
+                      </a:extLst>
+                    </a:blip>
+                    <a:srcRect/>
+                    <a:stretch>
+                      <a:fillRect/>
+                    </a:stretch>
+                  </pic:blipFill>
+                  <pic:spPr bwMode="auto">
+                    <a:xfrm>
+                      <a:off x="0" y="0"/>
+                      <a:ext cx="2655570" cy="1431290"/>
+                    </a:xfrm>
+                    <a:prstGeom prst="rect">
+                      <a:avLst/>
+                    </a:prstGeom>
+                    <a:noFill/>
+                    <a:ln>
+                      <a:noFill/>
+                    </a:ln>
+                  </pic:spPr>
+                </pic:pic>
+              </a:graphicData>
+            </a:graphic>
+          </wp:inline>
+        </w:drawing>
+      </w:r>
+    </w:p>
+    <w:p/>
+    <w:p>
+      <w:r>
+        <w:t>9,</w:t>
+      </w:r>
+    </w:p>
+    <w:p>
+      <w:r>
+        <w:t>Im nächsten Fenster auf «Weiter» drücken.</w:t>
+      </w:r>
+    </w:p>
+    <w:p>
+      <w:r>
+        <w:rPr>
+          <w:noProof/>
+        </w:rPr>
+        <w:drawing>
+          <wp:inline distT="0" distB="0" distL="0" distR="0" wp14:anchorId="51A2CF6C" wp14:editId="51E54BF9">
+            <wp:extent cx="3649649" cy="2964036"/>
+            <wp:effectExtent l="0" t="0" r="8255" b="8255"/>
+            <wp:docPr id="14" name="Grafik 14"/>
+            <wp:cNvGraphicFramePr>
+              <a:graphicFrameLocks xmlns:a="http://schemas.openxmlformats.org/drawingml/2006/main" noChangeAspect="1"/>
+            </wp:cNvGraphicFramePr>
+            <a:graphic xmlns:a="http://schemas.openxmlformats.org/drawingml/2006/main">
+              <a:graphicData uri="http://schemas.openxmlformats.org/drawingml/2006/picture">
+                <pic:pic xmlns:pic="http://schemas.openxmlformats.org/drawingml/2006/picture">
+                  <pic:nvPicPr>
+                    <pic:cNvPr id="0" name="Picture 45"/>
+                    <pic:cNvPicPr>
+                      <a:picLocks noChangeAspect="1" noChangeArrowheads="1"/>
+                    </pic:cNvPicPr>
+                  </pic:nvPicPr>
+                  <pic:blipFill>
+                    <a:blip r:embed="rId24">
+                      <a:extLst>
+                        <a:ext uri="{28A0092B-C50C-407E-A947-70E740481C1C}">
+                          <a14:useLocalDpi xmlns:a14="http://schemas.microsoft.com/office/drawing/2010/main" val="0"/>
+                        </a:ext>
+                      </a:extLst>
+                    </a:blip>
+                    <a:srcRect/>
+                    <a:stretch>
+                      <a:fillRect/>
+                    </a:stretch>
+                  </pic:blipFill>
+                  <pic:spPr bwMode="auto">
+                    <a:xfrm>
+                      <a:off x="0" y="0"/>
+                      <a:ext cx="3670015" cy="2980576"/>
+                    </a:xfrm>
+                    <a:prstGeom prst="rect">
+                      <a:avLst/>
+                    </a:prstGeom>
+                    <a:noFill/>
+                    <a:ln>
+                      <a:noFill/>
+                    </a:ln>
+                  </pic:spPr>
+                </pic:pic>
+              </a:graphicData>
+            </a:graphic>
+          </wp:inline>
+        </w:drawing>
+      </w:r>
+    </w:p>
+    <w:p/>
+    <w:p>
+      <w:r>
+        <w:t>10,</w:t>
+      </w:r>
+    </w:p>
+    <w:p>
+      <w:r>
+        <w:t>Im nächsten Fenster auf «Installieren» klicken.</w:t>
+      </w:r>
+    </w:p>
+    <w:p>
+      <w:r>
+        <w:rPr>
+          <w:noProof/>
+        </w:rPr>
+        <w:lastRenderedPageBreak/>
+        <w:drawing>
+          <wp:inline distT="0" distB="0" distL="0" distR="0" wp14:anchorId="5A011511" wp14:editId="084A73D5">
+            <wp:extent cx="3911282" cy="3196425"/>
+            <wp:effectExtent l="0" t="0" r="0" b="4445"/>
+            <wp:docPr id="15" name="Grafik 15"/>
+            <wp:cNvGraphicFramePr>
+              <a:graphicFrameLocks xmlns:a="http://schemas.openxmlformats.org/drawingml/2006/main" noChangeAspect="1"/>
+            </wp:cNvGraphicFramePr>
+            <a:graphic xmlns:a="http://schemas.openxmlformats.org/drawingml/2006/main">
+              <a:graphicData uri="http://schemas.openxmlformats.org/drawingml/2006/picture">
+                <pic:pic xmlns:pic="http://schemas.openxmlformats.org/drawingml/2006/picture">
+                  <pic:nvPicPr>
+                    <pic:cNvPr id="0" name="Picture 46"/>
+                    <pic:cNvPicPr>
+                      <a:picLocks noChangeAspect="1" noChangeArrowheads="1"/>
+                    </pic:cNvPicPr>
+                  </pic:nvPicPr>
+                  <pic:blipFill>
+                    <a:blip r:embed="rId25">
+                      <a:extLst>
+                        <a:ext uri="{28A0092B-C50C-407E-A947-70E740481C1C}">
+                          <a14:useLocalDpi xmlns:a14="http://schemas.microsoft.com/office/drawing/2010/main" val="0"/>
+                        </a:ext>
+                      </a:extLst>
+                    </a:blip>
+                    <a:srcRect/>
+                    <a:stretch>
+                      <a:fillRect/>
+                    </a:stretch>
+                  </pic:blipFill>
+                  <pic:spPr bwMode="auto">
+                    <a:xfrm>
+                      <a:off x="0" y="0"/>
+                      <a:ext cx="3921033" cy="3204394"/>
+                    </a:xfrm>
+                    <a:prstGeom prst="rect">
+                      <a:avLst/>
+                    </a:prstGeom>
+                    <a:noFill/>
+                    <a:ln>
+                      <a:noFill/>
+                    </a:ln>
+                  </pic:spPr>
+                </pic:pic>
+              </a:graphicData>
+            </a:graphic>
+          </wp:inline>
+        </w:drawing>
+      </w:r>
+    </w:p>
+    <w:p/>
+    <w:p>
+      <w:r>
+        <w:t>11,</w:t>
+      </w:r>
+    </w:p>
+    <w:p>
+      <w:r>
+        <w:t>Dann wird es heruntergeladen und dann kommt das letzte Fenster. Dort soll auf Fertigstellen gedrückt werden.</w:t>
+      </w:r>
+    </w:p>
+    <w:p>
+      <w:r>
+        <w:rPr>
+          <w:noProof/>
+        </w:rPr>
+        <w:drawing>
+          <wp:inline distT="0" distB="0" distL="0" distR="0" wp14:anchorId="183A21F7" wp14:editId="142F9A9F">
+            <wp:extent cx="4413250" cy="3609975"/>
+            <wp:effectExtent l="0" t="0" r="6350" b="9525"/>
+            <wp:docPr id="16" name="Grafik 16"/>
+            <wp:cNvGraphicFramePr>
+              <a:graphicFrameLocks xmlns:a="http://schemas.openxmlformats.org/drawingml/2006/main" noChangeAspect="1"/>
+            </wp:cNvGraphicFramePr>
+            <a:graphic xmlns:a="http://schemas.openxmlformats.org/drawingml/2006/main">
+              <a:graphicData uri="http://schemas.openxmlformats.org/drawingml/2006/picture">
+                <pic:pic xmlns:pic="http://schemas.openxmlformats.org/drawingml/2006/picture">
+                  <pic:nvPicPr>
+                    <pic:cNvPr id="0" name="Picture 47"/>
+                    <pic:cNvPicPr>
+                      <a:picLocks noChangeAspect="1" noChangeArrowheads="1"/>
+                    </pic:cNvPicPr>
+                  </pic:nvPicPr>
+                  <pic:blipFill>
+                    <a:blip r:embed="rId26">
+                      <a:extLst>
+                        <a:ext uri="{28A0092B-C50C-407E-A947-70E740481C1C}">
+                          <a14:useLocalDpi xmlns:a14="http://schemas.microsoft.com/office/drawing/2010/main" val="0"/>
+                        </a:ext>
+                      </a:extLst>
+                    </a:blip>
+                    <a:srcRect/>
+                    <a:stretch>
+                      <a:fillRect/>
+                    </a:stretch>
+                  </pic:blipFill>
+                  <pic:spPr bwMode="auto">
+                    <a:xfrm>
+                      <a:off x="0" y="0"/>
+                      <a:ext cx="4413250" cy="3609975"/>
+                    </a:xfrm>
+                    <a:prstGeom prst="rect">
+                      <a:avLst/>
+                    </a:prstGeom>
+                    <a:noFill/>
+                    <a:ln>
+                      <a:noFill/>
+                    </a:ln>
+                  </pic:spPr>
+                </pic:pic>
+              </a:graphicData>
+            </a:graphic>
+          </wp:inline>
+        </w:drawing>
       </w:r>
     </w:p>
     <w:p/>
     <w:p/>
+    <w:p>
+      <w:r>
+        <w:t xml:space="preserve">12, </w:t>
+      </w:r>
+    </w:p>
+    <w:p>
+      <w:r>
+        <w:lastRenderedPageBreak/>
+        <w:t>Am Schluss wird das Programm gestartet.</w:t>
+      </w:r>
+      <w:r>
+        <w:t xml:space="preserve"> Das Programm ist unter «</w:t>
+      </w:r>
+      <w:r>
+        <w:t>D:\SBB App</w:t>
+      </w:r>
+      <w:r>
+        <w:t>» zu finden.</w:t>
+      </w:r>
+    </w:p>
     <w:p/>
+    <w:p>
+      <w:r>
+        <w:rPr>
+          <w:noProof/>
+        </w:rPr>
+        <w:drawing>
+          <wp:inline distT="0" distB="0" distL="0" distR="0" wp14:anchorId="690C4B91" wp14:editId="742260C3">
+            <wp:extent cx="5343277" cy="2996384"/>
+            <wp:effectExtent l="0" t="0" r="0" b="0"/>
+            <wp:docPr id="17" name="Grafik 17"/>
+            <wp:cNvGraphicFramePr>
+              <a:graphicFrameLocks xmlns:a="http://schemas.openxmlformats.org/drawingml/2006/main" noChangeAspect="1"/>
+            </wp:cNvGraphicFramePr>
+            <a:graphic xmlns:a="http://schemas.openxmlformats.org/drawingml/2006/main">
+              <a:graphicData uri="http://schemas.openxmlformats.org/drawingml/2006/picture">
+                <pic:pic xmlns:pic="http://schemas.openxmlformats.org/drawingml/2006/picture">
+                  <pic:nvPicPr>
+                    <pic:cNvPr id="0" name="Picture 48"/>
+                    <pic:cNvPicPr>
+                      <a:picLocks noChangeAspect="1" noChangeArrowheads="1"/>
+                    </pic:cNvPicPr>
+                  </pic:nvPicPr>
+                  <pic:blipFill>
+                    <a:blip r:embed="rId27">
+                      <a:extLst>
+                        <a:ext uri="{28A0092B-C50C-407E-A947-70E740481C1C}">
+                          <a14:useLocalDpi xmlns:a14="http://schemas.microsoft.com/office/drawing/2010/main" val="0"/>
+                        </a:ext>
+                      </a:extLst>
+                    </a:blip>
+                    <a:srcRect/>
+                    <a:stretch>
+                      <a:fillRect/>
+                    </a:stretch>
+                  </pic:blipFill>
+                  <pic:spPr bwMode="auto">
+                    <a:xfrm>
+                      <a:off x="0" y="0"/>
+                      <a:ext cx="5349284" cy="2999753"/>
+                    </a:xfrm>
+                    <a:prstGeom prst="rect">
+                      <a:avLst/>
+                    </a:prstGeom>
+                    <a:noFill/>
+                    <a:ln>
+                      <a:noFill/>
+                    </a:ln>
+                  </pic:spPr>
+                </pic:pic>
+              </a:graphicData>
+            </a:graphic>
+          </wp:inline>
+        </w:drawing>
+      </w:r>
+    </w:p>
+    <w:p/>
+    <w:p>
+      <w:r>
+        <w:t>13,</w:t>
+      </w:r>
+    </w:p>
+    <w:p>
+      <w:r>
+        <w:t>Zu deinstallieren soll im Explorer unins000.exe ausgeführt werden.</w:t>
+      </w:r>
+    </w:p>
+    <w:p>
+      <w:r>
+        <w:rPr>
+          <w:noProof/>
+        </w:rPr>
+        <w:drawing>
+          <wp:inline distT="0" distB="0" distL="0" distR="0" wp14:anchorId="17FC1E8E" wp14:editId="0F50E477">
+            <wp:extent cx="5756910" cy="3029585"/>
+            <wp:effectExtent l="0" t="0" r="0" b="0"/>
+            <wp:docPr id="18" name="Grafik 18"/>
+            <wp:cNvGraphicFramePr>
+              <a:graphicFrameLocks xmlns:a="http://schemas.openxmlformats.org/drawingml/2006/main" noChangeAspect="1"/>
+            </wp:cNvGraphicFramePr>
+            <a:graphic xmlns:a="http://schemas.openxmlformats.org/drawingml/2006/main">
+              <a:graphicData uri="http://schemas.openxmlformats.org/drawingml/2006/picture">
+                <pic:pic xmlns:pic="http://schemas.openxmlformats.org/drawingml/2006/picture">
+                  <pic:nvPicPr>
+                    <pic:cNvPr id="0" name="Picture 49"/>
+                    <pic:cNvPicPr>
+                      <a:picLocks noChangeAspect="1" noChangeArrowheads="1"/>
+                    </pic:cNvPicPr>
+                  </pic:nvPicPr>
+                  <pic:blipFill>
+                    <a:blip r:embed="rId28" cstate="print">
+                      <a:extLst>
+                        <a:ext uri="{28A0092B-C50C-407E-A947-70E740481C1C}">
+                          <a14:useLocalDpi xmlns:a14="http://schemas.microsoft.com/office/drawing/2010/main" val="0"/>
+                        </a:ext>
+                      </a:extLst>
+                    </a:blip>
+                    <a:srcRect/>
+                    <a:stretch>
+                      <a:fillRect/>
+                    </a:stretch>
+                  </pic:blipFill>
+                  <pic:spPr bwMode="auto">
+                    <a:xfrm>
+                      <a:off x="0" y="0"/>
+                      <a:ext cx="5756910" cy="3029585"/>
+                    </a:xfrm>
+                    <a:prstGeom prst="rect">
+                      <a:avLst/>
+                    </a:prstGeom>
+                    <a:noFill/>
+                    <a:ln>
+                      <a:noFill/>
+                    </a:ln>
+                  </pic:spPr>
+                </pic:pic>
+              </a:graphicData>
+            </a:graphic>
+          </wp:inline>
+        </w:drawing>
+      </w:r>
+    </w:p>
     <w:sectPr>
       <w:pgSz w:w="11906" w:h="16838"/>
       <w:pgMar w:top="1417" w:right="1417" w:bottom="1134" w:left="1417" w:header="708" w:footer="708" w:gutter="0"/>
@@ -5075,6 +6176,18 @@
       <w:shd w:val="clear" w:color="auto" w:fill="E1DFDD"/>
     </w:rPr>
   </w:style>
+  <w:style w:type="character" w:styleId="BesuchterLink">
+    <w:name w:val="FollowedHyperlink"/>
+    <w:basedOn w:val="Absatz-Standardschriftart"/>
+    <w:uiPriority w:val="99"/>
+    <w:semiHidden/>
+    <w:unhideWhenUsed/>
+    <w:rsid w:val="00F72A8A"/>
+    <w:rPr>
+      <w:color w:val="954F72" w:themeColor="followedHyperlink"/>
+      <w:u w:val="single"/>
+    </w:rPr>
+  </w:style>
 </w:styles>
 </file>
 
@@ -5378,7 +6491,7 @@
 </file>
 
 <file path=customXml/itemProps1.xml><?xml version="1.0" encoding="utf-8"?>
-<ds:datastoreItem xmlns:ds="http://schemas.openxmlformats.org/officeDocument/2006/customXml" ds:itemID="{3F113676-A78F-44D6-8A80-3A02E3D1035E}">
+<ds:datastoreItem xmlns:ds="http://schemas.openxmlformats.org/officeDocument/2006/customXml" ds:itemID="{56DDC3DA-765A-43E4-9DFE-489E0432873D}">
   <ds:schemaRefs>
     <ds:schemaRef ds:uri="http://schemas.openxmlformats.org/officeDocument/2006/bibliography"/>
   </ds:schemaRefs>

</xml_diff>